<commit_message>
Modelling mosting complete; evaluation (should be) complete
Still require info on decision trees.
</commit_message>
<xml_diff>
--- a/Stage 3/450411920_440256380_INFOStage3Final.docx
+++ b/Stage 3/450411920_440256380_INFOStage3Final.docx
@@ -3546,6 +3546,13 @@
     <w:p>
       <w:pPr>
         <w:rPr>
+          <w:lang w:val="en-AU"/>
+        </w:rPr>
+      </w:pPr>
+    </w:p>
+    <w:p>
+      <w:pPr>
+        <w:rPr>
           <w:b/>
           <w:lang w:val="en-AU"/>
         </w:rPr>
@@ -3555,6 +3562,7 @@
           <w:b/>
           <w:lang w:val="en-AU"/>
         </w:rPr>
+        <w:lastRenderedPageBreak/>
         <w:t>Linear Discriminant Analysis</w:t>
       </w:r>
       <w:r>
@@ -3575,7 +3583,6 @@
         <w:rPr>
           <w:lang w:val="en-AU"/>
         </w:rPr>
-        <w:lastRenderedPageBreak/>
         <w:t>LDA</w:t>
       </w:r>
       <w:r>
@@ -4014,14 +4021,14 @@
         <w:rPr>
           <w:lang w:val="en-AU"/>
         </w:rPr>
-        <w:t xml:space="preserve"> through the process of gradient descent, an optimisation technique by traversing the negative gradient of a function in order to find a local minimum of the loss function. Gradient boosting construct learners such that they will be maximally correlated with the negative gradient of </w:t>
+        <w:t xml:space="preserve"> through the process of gradient descent, an optimisation technique by traversing the negative gradient of a function in order to find a local minimum of the loss function. Gradient boosting </w:t>
       </w:r>
       <w:r>
         <w:rPr>
           <w:lang w:val="en-AU"/>
         </w:rPr>
         <w:lastRenderedPageBreak/>
-        <w:t xml:space="preserve">the loss function and therefore allow for it to be an easier process to locate the minimum of the loss function. </w:t>
+        <w:t xml:space="preserve">construct learners such that they will be maximally correlated with the negative gradient of the loss function and therefore allow for it to be an easier process to locate the minimum of the loss function. </w:t>
       </w:r>
     </w:p>
     <w:p>
@@ -4984,6 +4991,32 @@
     <w:p>
       <w:pPr>
         <w:rPr>
+          <w:lang w:val="en-AU"/>
+        </w:rPr>
+      </w:pPr>
+      <w:r>
+        <w:rPr>
+          <w:lang w:val="en-AU"/>
+        </w:rPr>
+        <w:t>T</w:t>
+      </w:r>
+      <w:r>
+        <w:rPr>
+          <w:lang w:val="en-AU"/>
+        </w:rPr>
+        <w:t>here were no unusual patterns revealed by the models and no calculation inconsistencies. This was definitely a result of no particular data quality issues faced in our dataset.</w:t>
+      </w:r>
+    </w:p>
+    <w:p>
+      <w:pPr>
+        <w:rPr>
+          <w:lang w:val="en-AU"/>
+        </w:rPr>
+      </w:pPr>
+    </w:p>
+    <w:p>
+      <w:pPr>
+        <w:rPr>
           <w:b/>
           <w:u w:val="single"/>
           <w:lang w:val="en-AU"/>
@@ -5013,30 +5046,6 @@
     </w:p>
     <w:p>
       <w:pPr>
-        <w:rPr>
-          <w:lang w:val="en-AU" w:bidi="ar-SA"/>
-        </w:rPr>
-      </w:pPr>
-    </w:p>
-    <w:p>
-      <w:pPr>
-        <w:rPr>
-          <w:rFonts w:asciiTheme="majorHAnsi" w:eastAsiaTheme="majorEastAsia" w:hAnsiTheme="majorHAnsi" w:cstheme="majorBidi"/>
-          <w:color w:val="2F5496" w:themeColor="accent1" w:themeShade="BF"/>
-          <w:sz w:val="32"/>
-          <w:szCs w:val="40"/>
-          <w:lang w:val="en-AU"/>
-        </w:rPr>
-      </w:pPr>
-      <w:r>
-        <w:rPr>
-          <w:lang w:val="en-AU"/>
-        </w:rPr>
-        <w:br w:type="page"/>
-      </w:r>
-    </w:p>
-    <w:p>
-      <w:pPr>
         <w:pStyle w:val="Heading1"/>
         <w:rPr>
           <w:lang w:val="en-AU"/>
@@ -5081,7 +5090,43 @@
         <w:rPr>
           <w:lang w:val="en-AU" w:bidi="ar-SA"/>
         </w:rPr>
-        <w:t xml:space="preserve"> – the accuracy measure is quite simple to communicate and interpret and thus is attractive from a business perspective</w:t>
+        <w:t xml:space="preserve"> – the accuracy measure is </w:t>
+      </w:r>
+      <w:r>
+        <w:rPr>
+          <w:lang w:val="en-AU" w:bidi="ar-SA"/>
+        </w:rPr>
+        <w:t xml:space="preserve">very intuitive, </w:t>
+      </w:r>
+      <w:r>
+        <w:rPr>
+          <w:lang w:val="en-AU" w:bidi="ar-SA"/>
+        </w:rPr>
+        <w:t xml:space="preserve">simple to communicate </w:t>
+      </w:r>
+      <w:r>
+        <w:rPr>
+          <w:lang w:val="en-AU" w:bidi="ar-SA"/>
+        </w:rPr>
+        <w:t>as well as</w:t>
+      </w:r>
+      <w:r>
+        <w:rPr>
+          <w:lang w:val="en-AU" w:bidi="ar-SA"/>
+        </w:rPr>
+        <w:t xml:space="preserve"> interpret</w:t>
+      </w:r>
+      <w:r>
+        <w:rPr>
+          <w:lang w:val="en-AU" w:bidi="ar-SA"/>
+        </w:rPr>
+        <w:t>,</w:t>
+      </w:r>
+      <w:r>
+        <w:rPr>
+          <w:lang w:val="en-AU" w:bidi="ar-SA"/>
+        </w:rPr>
+        <w:t xml:space="preserve"> and thus is attractive from a business perspective</w:t>
       </w:r>
       <w:r>
         <w:rPr>
@@ -5143,8 +5188,51 @@
         <w:rPr>
           <w:lang w:val="en-AU" w:bidi="ar-SA"/>
         </w:rPr>
-        <w:t>. This means that even if the classifier predicted that all 240 observations were not of bug type, it would have 94% accuracy, although 100% of true bug types were incorrectly classified as not-bug. To analyse this further, we consider other metrics:</w:t>
-      </w:r>
+        <w:t>. This means that even if the classifier predicted that all 240 observations were not of bug type, it would have 94% accuracy, although 100% of true bug types were incorrectly classified as not-bug. To analyse this further</w:t>
+      </w:r>
+      <w:r>
+        <w:rPr>
+          <w:lang w:val="en-AU" w:bidi="ar-SA"/>
+        </w:rPr>
+        <w:t xml:space="preserve"> and gain a more holistic perspective</w:t>
+      </w:r>
+      <w:r>
+        <w:rPr>
+          <w:lang w:val="en-AU" w:bidi="ar-SA"/>
+        </w:rPr>
+        <w:t xml:space="preserve">, we consider </w:t>
+      </w:r>
+      <w:r>
+        <w:rPr>
+          <w:lang w:val="en-AU" w:bidi="ar-SA"/>
+        </w:rPr>
+        <w:t>the following additional</w:t>
+      </w:r>
+      <w:r>
+        <w:rPr>
+          <w:lang w:val="en-AU" w:bidi="ar-SA"/>
+        </w:rPr>
+        <w:t xml:space="preserve"> metrics</w:t>
+      </w:r>
+      <w:r>
+        <w:rPr>
+          <w:lang w:val="en-AU" w:bidi="ar-SA"/>
+        </w:rPr>
+        <w:t>, with results for each model in the table below</w:t>
+      </w:r>
+      <w:r>
+        <w:rPr>
+          <w:lang w:val="en-AU" w:bidi="ar-SA"/>
+        </w:rPr>
+        <w:t>:</w:t>
+      </w:r>
+    </w:p>
+    <w:p>
+      <w:pPr>
+        <w:rPr>
+          <w:lang w:val="en-AU" w:bidi="ar-SA"/>
+        </w:rPr>
+      </w:pPr>
     </w:p>
     <w:p>
       <w:pPr>
@@ -5283,7 +5371,28 @@
               <w:szCs w:val="22"/>
               <w:lang w:val="en-AU" w:bidi="ar-SA"/>
             </w:rPr>
-            <m:t>F-measure=</m:t>
+            <m:t>F</m:t>
+          </m:r>
+          <m:r>
+            <m:rPr>
+              <m:nor/>
+            </m:rPr>
+            <w:rPr>
+              <w:rFonts w:ascii="Cambria Math" w:hAnsi="Cambria Math"/>
+              <w:sz w:val="22"/>
+              <w:szCs w:val="22"/>
+              <w:lang w:val="en-AU" w:bidi="ar-SA"/>
+            </w:rPr>
+            <m:t>-</m:t>
+          </m:r>
+          <m:r>
+            <w:rPr>
+              <w:rFonts w:ascii="Cambria Math" w:hAnsi="Cambria Math"/>
+              <w:sz w:val="22"/>
+              <w:szCs w:val="22"/>
+              <w:lang w:val="en-AU" w:bidi="ar-SA"/>
+            </w:rPr>
+            <m:t>measure=</m:t>
           </m:r>
           <m:f>
             <m:fPr>
@@ -5339,15 +5448,6 @@
           <w:lang w:val="en-AU" w:bidi="ar-SA"/>
         </w:rPr>
         <w:cr/>
-      </w:r>
-      <w:r>
-        <w:rPr>
-          <w:rFonts w:eastAsiaTheme="minorEastAsia"/>
-          <w:vanish/>
-          <w:sz w:val="22"/>
-          <w:szCs w:val="22"/>
-          <w:lang w:val="en-AU" w:bidi="ar-SA"/>
-        </w:rPr>
         <w:t>𝑖𝑣𝑒𝑠𝑙𝑣𝑒𝑠:</w:t>
       </w:r>
       <w:r>
@@ -5819,7 +5919,13 @@
               <w:rPr>
                 <w:b/>
               </w:rPr>
-              <w:t>Mean f-measure</w:t>
+              <w:t>Mean F</w:t>
+            </w:r>
+            <w:r>
+              <w:rPr>
+                <w:b/>
+              </w:rPr>
+              <w:t>-measure</w:t>
             </w:r>
           </w:p>
         </w:tc>
@@ -6086,6 +6192,9 @@
             <w:r>
               <w:t>0.097</w:t>
             </w:r>
+            <w:r>
+              <w:t>*</w:t>
+            </w:r>
           </w:p>
         </w:tc>
         <w:tc>
@@ -6184,6 +6293,9 @@
             <w:r>
               <w:t>0.386</w:t>
             </w:r>
+            <w:r>
+              <w:t>*</w:t>
+            </w:r>
           </w:p>
         </w:tc>
         <w:tc>
@@ -6285,6 +6397,9 @@
             <w:r>
               <w:t>0.353</w:t>
             </w:r>
+            <w:r>
+              <w:t>*</w:t>
+            </w:r>
           </w:p>
         </w:tc>
         <w:tc>
@@ -6383,6 +6498,9 @@
             <w:r>
               <w:t>0.469</w:t>
             </w:r>
+            <w:r>
+              <w:t>*</w:t>
+            </w:r>
           </w:p>
         </w:tc>
         <w:tc>
@@ -6483,6 +6601,9 @@
             </w:r>
             <w:r>
               <w:t>00</w:t>
+            </w:r>
+            <w:r>
+              <w:t>*</w:t>
             </w:r>
           </w:p>
         </w:tc>
@@ -6590,6 +6711,9 @@
             <w:r>
               <w:t>0.204</w:t>
             </w:r>
+            <w:r>
+              <w:t>*</w:t>
+            </w:r>
           </w:p>
         </w:tc>
         <w:tc>
@@ -6809,6 +6933,12 @@
               </w:rPr>
               <w:t>0.520</w:t>
             </w:r>
+            <w:r>
+              <w:rPr>
+                <w:b/>
+              </w:rPr>
+              <w:t>*</w:t>
+            </w:r>
           </w:p>
         </w:tc>
         <w:tc>
@@ -6858,856 +6988,633 @@
     <w:p>
       <w:pPr>
         <w:rPr>
-          <w:lang w:val="en-AU" w:bidi="ar-SA"/>
-        </w:rPr>
-      </w:pPr>
+          <w:sz w:val="20"/>
+          <w:lang w:val="en-AU" w:bidi="ar-SA"/>
+        </w:rPr>
+      </w:pPr>
+      <w:r>
+        <w:rPr>
+          <w:sz w:val="20"/>
+          <w:lang w:val="en-AU" w:bidi="ar-SA"/>
+        </w:rPr>
+        <w:t>*</w:t>
+      </w:r>
+      <w:r>
+        <w:rPr>
+          <w:sz w:val="20"/>
+          <w:lang w:val="en-AU" w:bidi="ar-SA"/>
+        </w:rPr>
+        <w:t xml:space="preserve"> Not all 18 types were included in this calculation as no positives were predicted in the test set.</w:t>
+      </w:r>
+    </w:p>
+    <w:p>
+      <w:pPr>
+        <w:rPr>
+          <w:lang w:val="en-AU" w:bidi="ar-SA"/>
+        </w:rPr>
+      </w:pPr>
+    </w:p>
+    <w:p>
+      <w:pPr>
+        <w:rPr>
+          <w:lang w:val="en-AU" w:bidi="ar-SA"/>
+        </w:rPr>
+      </w:pPr>
+      <w:r>
+        <w:rPr>
+          <w:lang w:val="en-AU" w:bidi="ar-SA"/>
+        </w:rPr>
+        <w:t>From this, we can see that the accuracy measure does indeed exaggerate the success of the models</w:t>
+      </w:r>
+      <w:r>
+        <w:rPr>
+          <w:lang w:val="en-AU" w:bidi="ar-SA"/>
+        </w:rPr>
+        <w:t>. The precision metric can be interpreted as the percentage of positive predictions that were correct. The table above indicates that the final voting ensemble performed the best with respect to this metric, and naïve Bayes performed the worse – this is in line with the accuracy measure.</w:t>
+      </w:r>
+    </w:p>
+    <w:p>
+      <w:pPr>
+        <w:rPr>
+          <w:lang w:val="en-AU" w:bidi="ar-SA"/>
+        </w:rPr>
+      </w:pPr>
+    </w:p>
+    <w:p>
+      <w:pPr>
+        <w:rPr>
+          <w:lang w:val="en-AU" w:bidi="ar-SA"/>
+        </w:rPr>
+      </w:pPr>
+      <w:r>
+        <w:rPr>
+          <w:lang w:val="en-AU" w:bidi="ar-SA"/>
+        </w:rPr>
+        <w:lastRenderedPageBreak/>
+        <w:t xml:space="preserve">As </w:t>
+      </w:r>
+      <w:r>
+        <w:rPr>
+          <w:lang w:val="en-AU" w:bidi="ar-SA"/>
+        </w:rPr>
+        <w:t>previously stated</w:t>
+      </w:r>
+      <w:r>
+        <w:rPr>
+          <w:lang w:val="en-AU" w:bidi="ar-SA"/>
+        </w:rPr>
+        <w:t>, given the high proportion of negatives for each type’s binary response variable, it is possible that no positives would be predicted</w:t>
+      </w:r>
+      <w:r>
+        <w:rPr>
+          <w:lang w:val="en-AU" w:bidi="ar-SA"/>
+        </w:rPr>
+        <w:t>,</w:t>
+      </w:r>
+      <w:r>
+        <w:rPr>
+          <w:lang w:val="en-AU" w:bidi="ar-SA"/>
+        </w:rPr>
+        <w:t xml:space="preserve"> is indicated by * in the table above.</w:t>
+      </w:r>
+      <w:r>
+        <w:rPr>
+          <w:lang w:val="en-AU" w:bidi="ar-SA"/>
+        </w:rPr>
+        <w:t xml:space="preserve"> This can be further analysed by observing the recall measure, which represents the percentage of true positives that were correctly predicted as being positive. Surprisingly, the naïve Bayes model greatly outperformed all other models according to this metric. From its low precision and high recall, we can infer that it is too optimistic in determining a positive value for each type. Conversely, from the other models’ moderate precision and low recall, it appears that they are much more conservative in classifying Pokemon as a certain type.</w:t>
+      </w:r>
+    </w:p>
+    <w:p>
+      <w:pPr>
+        <w:rPr>
+          <w:lang w:val="en-AU" w:bidi="ar-SA"/>
+        </w:rPr>
+      </w:pPr>
+    </w:p>
+    <w:p>
+      <w:pPr>
+        <w:rPr>
+          <w:vertAlign w:val="subscript"/>
+          <w:lang w:val="en-AU" w:bidi="ar-SA"/>
+        </w:rPr>
+      </w:pPr>
+      <w:r>
+        <w:rPr>
+          <w:lang w:val="en-AU" w:bidi="ar-SA"/>
+        </w:rPr>
+        <w:t>The F-measure can be interpreted as representing a combination of both precision and robustness. While all models had relatively low F-measure scores, the gradient boosting model performed the best</w:t>
+      </w:r>
+      <w:r>
+        <w:rPr>
+          <w:lang w:val="en-AU" w:bidi="ar-SA"/>
+        </w:rPr>
+        <w:t>.</w:t>
+      </w:r>
+    </w:p>
+    <w:p>
+      <w:pPr>
+        <w:rPr>
+          <w:lang w:val="en-AU" w:bidi="ar-SA"/>
+        </w:rPr>
+      </w:pPr>
+    </w:p>
+    <w:p>
+      <w:pPr>
+        <w:rPr>
+          <w:lang w:val="en-AU" w:bidi="ar-SA"/>
+        </w:rPr>
+      </w:pPr>
+      <w:r>
+        <w:rPr>
+          <w:lang w:val="en-AU" w:bidi="ar-SA"/>
+        </w:rPr>
+        <w:t xml:space="preserve">As such, it appears that our models are more useful in ruling out what type a given Pokemon is, rather than correctly predicting a specific type. </w:t>
+      </w:r>
+      <w:r>
+        <w:rPr>
+          <w:lang w:val="en-AU" w:bidi="ar-SA"/>
+        </w:rPr>
+        <w:t xml:space="preserve">In regards to the original business </w:t>
+      </w:r>
+      <w:r>
+        <w:rPr>
+          <w:lang w:val="en-AU" w:bidi="ar-SA"/>
+        </w:rPr>
+        <w:t>success criteria</w:t>
+      </w:r>
+      <w:r>
+        <w:rPr>
+          <w:lang w:val="en-AU" w:bidi="ar-SA"/>
+        </w:rPr>
+        <w:t>, the goal of being able to</w:t>
+      </w:r>
+      <w:r>
+        <w:rPr>
+          <w:lang w:val="en-AU" w:bidi="ar-SA"/>
+        </w:rPr>
+        <w:t xml:space="preserve"> classify all 18 types of Pokémon</w:t>
+      </w:r>
+      <w:r>
+        <w:rPr>
+          <w:lang w:val="en-AU" w:bidi="ar-SA"/>
+        </w:rPr>
+        <w:t xml:space="preserve"> has been met, although each type can be predicted with varying accuracy.</w:t>
+      </w:r>
+      <w:r>
+        <w:rPr>
+          <w:lang w:val="en-AU" w:bidi="ar-SA"/>
+        </w:rPr>
+        <w:t xml:space="preserve"> Further testing is required in order to determine the performance of the models</w:t>
+      </w:r>
+      <w:r>
+        <w:rPr>
+          <w:lang w:val="en-AU" w:bidi="ar-SA"/>
+        </w:rPr>
+        <w:t xml:space="preserve"> for observations with </w:t>
+      </w:r>
+      <w:r>
+        <w:rPr>
+          <w:lang w:val="en-AU" w:bidi="ar-SA"/>
+        </w:rPr>
+        <w:t>incomplete information, given that one of the criteria was to be able to classify Pokemon with a quarter of the features having incomplete information.</w:t>
+      </w:r>
+    </w:p>
+    <w:p>
+      <w:pPr>
+        <w:rPr>
+          <w:lang w:val="en-AU" w:bidi="ar-SA"/>
+        </w:rPr>
+      </w:pPr>
+    </w:p>
+    <w:p>
+      <w:pPr>
+        <w:rPr>
+          <w:lang w:val="en-AU" w:bidi="ar-SA"/>
+        </w:rPr>
+      </w:pPr>
+      <w:r>
+        <w:rPr>
+          <w:lang w:val="en-AU" w:bidi="ar-SA"/>
+        </w:rPr>
+        <w:t>Given the models we have produced and taking into consideration the evaluation above, our final list of models that both satisfy the data mining criteria and are acceptable in terms of ou</w:t>
+      </w:r>
+      <w:r>
+        <w:rPr>
+          <w:lang w:val="en-AU" w:bidi="ar-SA"/>
+        </w:rPr>
+        <w:t>r business goals include the f</w:t>
+      </w:r>
+      <w:r>
+        <w:rPr>
+          <w:rFonts w:cs="Times New Roman"/>
+          <w:lang w:val="en-AU" w:bidi="ar-SA"/>
+        </w:rPr>
+        <w:t>inal voting ensemble</w:t>
+      </w:r>
+      <w:r>
+        <w:rPr>
+          <w:rFonts w:cs="Times New Roman"/>
+          <w:lang w:val="en-AU" w:bidi="ar-SA"/>
+        </w:rPr>
+        <w:t xml:space="preserve"> (with the highest accuracy)</w:t>
+      </w:r>
+      <w:r>
+        <w:rPr>
+          <w:rFonts w:cs="Times New Roman"/>
+          <w:lang w:val="en-AU" w:bidi="ar-SA"/>
+        </w:rPr>
+        <w:t>, as well as the individual models that comprise this</w:t>
+      </w:r>
+      <w:r>
+        <w:rPr>
+          <w:rFonts w:cs="Times New Roman"/>
+          <w:lang w:val="en-AU" w:bidi="ar-SA"/>
+        </w:rPr>
+        <w:t>, which would be more practical in a real-life situation</w:t>
+      </w:r>
+      <w:r>
+        <w:rPr>
+          <w:rFonts w:cs="Times New Roman"/>
+          <w:lang w:val="en-AU" w:bidi="ar-SA"/>
+        </w:rPr>
+        <w:t xml:space="preserve">: </w:t>
+      </w:r>
+      <w:r>
+        <w:rPr>
+          <w:rFonts w:cs="Times New Roman"/>
+          <w:lang w:val="en-AU" w:bidi="ar-SA"/>
+        </w:rPr>
+        <w:t>extremely random forest, logistic regression, and gradient boosting</w:t>
+      </w:r>
+      <w:r>
+        <w:rPr>
+          <w:rFonts w:cs="Times New Roman"/>
+          <w:lang w:val="en-AU" w:bidi="ar-SA"/>
+        </w:rPr>
+        <w:t>.</w:t>
+      </w:r>
+    </w:p>
+    <w:p>
+      <w:pPr>
+        <w:rPr>
+          <w:lang w:val="en-AU" w:bidi="ar-SA"/>
+        </w:rPr>
+      </w:pPr>
+    </w:p>
+    <w:p>
+      <w:pPr>
+        <w:rPr>
+          <w:lang w:val="en-AU" w:bidi="ar-SA"/>
+        </w:rPr>
+      </w:pPr>
+      <w:r>
+        <w:rPr>
+          <w:lang w:val="en-AU" w:bidi="ar-SA"/>
+        </w:rPr>
+        <w:t>Although we have completed one of the original three main business objectives – being able to identify a Pokemon’s primary type – testing different combinations for the final ensemble, and adjusting the criteria for selection would be useful. The remaining business objectives are discussed in the Next Steps section below.</w:t>
+      </w:r>
+    </w:p>
+    <w:p>
+      <w:pPr>
+        <w:rPr>
+          <w:lang w:val="en-AU" w:bidi="ar-SA"/>
+        </w:rPr>
+      </w:pPr>
+    </w:p>
+    <w:p>
+      <w:pPr>
+        <w:pStyle w:val="Heading2"/>
+      </w:pPr>
+      <w:r>
+        <w:t>Process Review</w:t>
+      </w:r>
+    </w:p>
+    <w:p>
+      <w:pPr>
+        <w:rPr>
+          <w:lang w:val="en-AU" w:bidi="ar-SA"/>
+        </w:rPr>
+      </w:pPr>
+      <w:r>
+        <w:rPr>
+          <w:lang w:val="en-AU" w:bidi="ar-SA"/>
+        </w:rPr>
+        <w:t>Reviewing the process of the initial data mining project as well as the modelling stage allows us to appreciate the quality and completeness of the data that was collected</w:t>
+      </w:r>
+      <w:r>
+        <w:rPr>
+          <w:lang w:val="en-AU" w:bidi="ar-SA"/>
+        </w:rPr>
+        <w:t xml:space="preserve"> as it resulting in higher quality models, and enabled greater focus on the modelling phase and evaluation of the results</w:t>
+      </w:r>
+      <w:r>
+        <w:rPr>
+          <w:lang w:val="en-AU" w:bidi="ar-SA"/>
+        </w:rPr>
+        <w:t xml:space="preserve">. </w:t>
+      </w:r>
+      <w:r>
+        <w:rPr>
+          <w:lang w:val="en-AU" w:bidi="ar-SA"/>
+        </w:rPr>
+        <w:t>However, given that some of the types (fairy and flying) did not have an ideal number of occurrences in the dataset, the predictive power of the final model may have been affected.</w:t>
+      </w:r>
+      <w:r>
+        <w:rPr>
+          <w:lang w:val="en-AU" w:bidi="ar-SA"/>
+        </w:rPr>
+        <w:t xml:space="preserve"> In the future, this may be avoided by employing different sampling techniques that would result in greater numbers of these types</w:t>
+      </w:r>
+      <w:r>
+        <w:rPr>
+          <w:lang w:val="en-AU" w:bidi="ar-SA"/>
+        </w:rPr>
+        <w:t xml:space="preserve"> in the dataset</w:t>
+      </w:r>
+      <w:r>
+        <w:rPr>
+          <w:lang w:val="en-AU" w:bidi="ar-SA"/>
+        </w:rPr>
+        <w:t>.</w:t>
+      </w:r>
+    </w:p>
+    <w:p>
+      <w:pPr>
+        <w:rPr>
+          <w:lang w:val="en-AU" w:bidi="ar-SA"/>
+        </w:rPr>
+      </w:pPr>
+    </w:p>
+    <w:p>
+      <w:pPr>
+        <w:rPr>
+          <w:lang w:val="en-AU" w:bidi="ar-SA"/>
+        </w:rPr>
+      </w:pPr>
+      <w:r>
+        <w:rPr>
+          <w:lang w:val="en-AU" w:bidi="ar-SA"/>
+        </w:rPr>
+        <w:t>The data exploration report highlighted the relationships and notable aspects of certain attributes, demonstrating the relevance of all attributes, which were eventually all included in the final model. In line with the cyclical nature of CRISP-DM, it may be worthwhile to return to the data selection phase to determine how different combinations of attributes perform in various models. Additionally, transforming categorical variables into binary variables in the data preparation stage was essential for the modelling.</w:t>
+      </w:r>
+    </w:p>
+    <w:p>
+      <w:pPr>
+        <w:rPr>
+          <w:lang w:val="en-AU" w:bidi="ar-SA"/>
+        </w:rPr>
+      </w:pPr>
+    </w:p>
+    <w:p>
+      <w:pPr>
+        <w:rPr>
+          <w:lang w:val="en-AU" w:bidi="ar-SA"/>
+        </w:rPr>
+      </w:pPr>
+      <w:r>
+        <w:rPr>
+          <w:lang w:val="en-AU" w:bidi="ar-SA"/>
+        </w:rPr>
+        <w:lastRenderedPageBreak/>
+        <w:t>However, in future stages of this project, metrics in addition to accuracy will be considered in the modelling phase in order to provide a more informative perspective of the models and allow for greater alignment with the business objectives.</w:t>
+      </w:r>
+    </w:p>
+    <w:p>
+      <w:pPr>
+        <w:rPr>
+          <w:lang w:val="en-AU" w:bidi="ar-SA"/>
+        </w:rPr>
+      </w:pPr>
+    </w:p>
+    <w:p>
+      <w:pPr>
+        <w:pStyle w:val="Heading2"/>
+      </w:pPr>
+      <w:r>
+        <w:t>Next Steps</w:t>
+      </w:r>
+    </w:p>
+    <w:p>
+      <w:pPr>
+        <w:rPr>
+          <w:lang w:val="en-AU" w:bidi="ar-SA"/>
+        </w:rPr>
+      </w:pPr>
+      <w:r>
+        <w:rPr>
+          <w:lang w:val="en-AU" w:bidi="ar-SA"/>
+        </w:rPr>
+        <w:t xml:space="preserve">The next stage is the deployment phase, where the effectiveness of the </w:t>
+      </w:r>
+      <w:r>
+        <w:rPr>
+          <w:lang w:val="en-AU" w:bidi="ar-SA"/>
+        </w:rPr>
+        <w:t>logistic regression algorithm</w:t>
+      </w:r>
+      <w:r>
+        <w:rPr>
+          <w:lang w:val="en-AU" w:bidi="ar-SA"/>
+        </w:rPr>
+        <w:t xml:space="preserve"> we have a developed will be assessed using real world, unseen observations. </w:t>
+      </w:r>
+      <w:r>
+        <w:rPr>
+          <w:lang w:val="en-AU" w:bidi="ar-SA"/>
+        </w:rPr>
+        <w:t xml:space="preserve">Our model is ready to be implemented in a number of specially selected Pokemon trainers’ upgradable Pokedexes, though </w:t>
+      </w:r>
+      <w:r>
+        <w:rPr>
+          <w:lang w:val="en-AU" w:bidi="ar-SA"/>
+        </w:rPr>
+        <w:t>this will be monitored under</w:t>
+      </w:r>
+      <w:r>
+        <w:rPr>
+          <w:lang w:val="en-AU" w:bidi="ar-SA"/>
+        </w:rPr>
+        <w:t xml:space="preserve"> beta testing</w:t>
+      </w:r>
+      <w:r>
+        <w:rPr>
+          <w:lang w:val="en-AU" w:bidi="ar-SA"/>
+        </w:rPr>
+        <w:t xml:space="preserve"> conditions</w:t>
+      </w:r>
+      <w:r>
+        <w:rPr>
+          <w:lang w:val="en-AU" w:bidi="ar-SA"/>
+        </w:rPr>
+        <w:t xml:space="preserve">. </w:t>
+      </w:r>
+    </w:p>
+    <w:p>
+      <w:pPr>
+        <w:rPr>
+          <w:lang w:val="en-AU" w:bidi="ar-SA"/>
+        </w:rPr>
+      </w:pPr>
+    </w:p>
+    <w:p>
+      <w:pPr>
+        <w:rPr>
+          <w:lang w:val="en-AU" w:bidi="ar-SA"/>
+        </w:rPr>
+      </w:pPr>
+      <w:r>
+        <w:rPr>
+          <w:lang w:val="en-AU" w:bidi="ar-SA"/>
+        </w:rPr>
+        <w:t>Although not as high as that of the final ensemble, w</w:t>
+      </w:r>
+      <w:r>
+        <w:rPr>
+          <w:lang w:val="en-AU" w:bidi="ar-SA"/>
+        </w:rPr>
+        <w:t xml:space="preserve">e are </w:t>
+      </w:r>
+      <w:r>
+        <w:rPr>
+          <w:lang w:val="en-AU" w:bidi="ar-SA"/>
+        </w:rPr>
+        <w:t xml:space="preserve">still </w:t>
+      </w:r>
+      <w:r>
+        <w:rPr>
+          <w:lang w:val="en-AU" w:bidi="ar-SA"/>
+        </w:rPr>
+        <w:t xml:space="preserve">confident in the accuracy of the </w:t>
+      </w:r>
+      <w:r>
+        <w:rPr>
+          <w:lang w:val="en-AU" w:bidi="ar-SA"/>
+        </w:rPr>
+        <w:t>logistic regression model, however, will continue to train our model as new data is collected in order to further improve accuracy and predictive power.</w:t>
+      </w:r>
+      <w:r>
+        <w:rPr>
+          <w:lang w:val="en-AU" w:bidi="ar-SA"/>
+        </w:rPr>
+        <w:t xml:space="preserve"> As mentioned before, processing time is of great importance, especially in a battling scenario wherein the ability to quickly identify </w:t>
+      </w:r>
+      <w:r>
+        <w:rPr>
+          <w:lang w:val="en-AU" w:bidi="ar-SA"/>
+        </w:rPr>
+        <w:t>the type of an unknown attacking Pokemon could be critical in determining strategy and protecting the trainer and the defensive Pokemon.</w:t>
+      </w:r>
+    </w:p>
+    <w:p>
+      <w:pPr>
+        <w:rPr>
+          <w:lang w:val="en-AU" w:bidi="ar-SA"/>
+        </w:rPr>
+      </w:pPr>
+    </w:p>
+    <w:p>
+      <w:pPr>
+        <w:rPr>
+          <w:lang w:val="en-AU" w:bidi="ar-SA"/>
+        </w:rPr>
+      </w:pPr>
+      <w:r>
+        <w:rPr>
+          <w:lang w:val="en-AU" w:bidi="ar-SA"/>
+        </w:rPr>
+        <w:t>F</w:t>
+      </w:r>
+      <w:r>
+        <w:rPr>
+          <w:lang w:val="en-AU" w:bidi="ar-SA"/>
+        </w:rPr>
+        <w:t xml:space="preserve">uture steps involve </w:t>
+      </w:r>
+      <w:r>
+        <w:rPr>
+          <w:lang w:val="en-AU" w:bidi="ar-SA"/>
+        </w:rPr>
+        <w:t>completing the remaining business objectives</w:t>
+      </w:r>
+      <w:r>
+        <w:rPr>
+          <w:lang w:val="en-AU" w:bidi="ar-SA"/>
+        </w:rPr>
+        <w:t xml:space="preserve">, </w:t>
+      </w:r>
+      <w:r>
+        <w:rPr>
+          <w:lang w:val="en-AU" w:bidi="ar-SA"/>
+        </w:rPr>
+        <w:t xml:space="preserve">that is, </w:t>
+      </w:r>
+      <w:r>
+        <w:rPr>
+          <w:lang w:val="en-AU" w:bidi="ar-SA"/>
+        </w:rPr>
+        <w:t xml:space="preserve">extending the model to being able to identify a Pokemon’s secondary type and whether or not it is potentially a legendary Pokemon. These were not implemented due to time constraints – </w:t>
+      </w:r>
+      <w:r>
+        <w:rPr>
+          <w:lang w:val="en-AU" w:bidi="ar-SA"/>
+        </w:rPr>
+        <w:t xml:space="preserve">focusing on </w:t>
+      </w:r>
+      <w:r>
+        <w:rPr>
+          <w:lang w:val="en-AU" w:bidi="ar-SA"/>
+        </w:rPr>
+        <w:t>develop</w:t>
+      </w:r>
+      <w:r>
+        <w:rPr>
+          <w:lang w:val="en-AU" w:bidi="ar-SA"/>
+        </w:rPr>
+        <w:t>ing</w:t>
+      </w:r>
+      <w:r>
+        <w:rPr>
+          <w:lang w:val="en-AU" w:bidi="ar-SA"/>
+        </w:rPr>
+        <w:t xml:space="preserve"> </w:t>
+      </w:r>
+      <w:r>
+        <w:rPr>
+          <w:lang w:val="en-AU" w:bidi="ar-SA"/>
+        </w:rPr>
+        <w:t>a</w:t>
+      </w:r>
+      <w:r>
+        <w:rPr>
+          <w:lang w:val="en-AU" w:bidi="ar-SA"/>
+        </w:rPr>
+        <w:t xml:space="preserve"> model to identify a Pokemon’s primary type was considered of greater importance</w:t>
+      </w:r>
+      <w:r>
+        <w:rPr>
+          <w:lang w:val="en-AU" w:bidi="ar-SA"/>
+        </w:rPr>
+        <w:t xml:space="preserve"> in order to be able to readily deploy this as a deliverable</w:t>
+      </w:r>
+      <w:r>
+        <w:rPr>
+          <w:lang w:val="en-AU" w:bidi="ar-SA"/>
+        </w:rPr>
+        <w:t>. As the deployment phase continues, we will be able to continue to develop</w:t>
+      </w:r>
+      <w:r>
+        <w:rPr>
+          <w:lang w:val="en-AU" w:bidi="ar-SA"/>
+        </w:rPr>
+        <w:t xml:space="preserve"> the latter models and incorporate additional data that will be collected as the initial model is d</w:t>
+      </w:r>
       <w:bookmarkStart w:id="0" w:name="_GoBack"/>
       <w:bookmarkEnd w:id="0"/>
       <w:r>
         <w:rPr>
           <w:lang w:val="en-AU" w:bidi="ar-SA"/>
         </w:rPr>
-        <w:t>***More evaluation here**</w:t>
-      </w:r>
-    </w:p>
-    <w:p>
-      <w:pPr>
-        <w:rPr>
-          <w:lang w:val="en-AU" w:bidi="ar-SA"/>
-        </w:rPr>
-      </w:pPr>
-    </w:p>
-    <w:p>
-      <w:pPr>
-        <w:rPr>
-          <w:lang w:val="en-AU"/>
-        </w:rPr>
-      </w:pPr>
-      <w:r>
-        <w:rPr>
-          <w:lang w:val="en-AU"/>
-        </w:rPr>
-        <w:t>T</w:t>
-      </w:r>
-      <w:r>
-        <w:rPr>
-          <w:lang w:val="en-AU"/>
-        </w:rPr>
-        <w:t>here were no unusual patterns revealed by the models and no calculation inconsistencies. This was definitely a result of no particular data quality issues faced in our dataset.</w:t>
-      </w:r>
-    </w:p>
-    <w:p>
-      <w:pPr>
-        <w:rPr>
-          <w:lang w:val="en-AU" w:bidi="ar-SA"/>
-        </w:rPr>
-      </w:pPr>
-    </w:p>
-    <w:p>
-      <w:pPr>
-        <w:rPr>
-          <w:lang w:val="en-AU" w:bidi="ar-SA"/>
-        </w:rPr>
-      </w:pPr>
-      <w:r>
-        <w:rPr>
-          <w:lang w:val="en-AU" w:bidi="ar-SA"/>
-        </w:rPr>
-        <w:t>RECALL BUSINESS OBJECTIVES</w:t>
-      </w:r>
-      <w:r>
-        <w:rPr>
-          <w:lang w:val="en-AU" w:bidi="ar-SA"/>
-        </w:rPr>
-        <w:t>:</w:t>
-      </w:r>
-    </w:p>
-    <w:p>
-      <w:pPr>
-        <w:rPr>
-          <w:lang w:val="en-AU" w:bidi="ar-SA"/>
-        </w:rPr>
-      </w:pPr>
-      <w:r>
-        <w:rPr>
-          <w:lang w:val="en-AU" w:bidi="ar-SA"/>
-        </w:rPr>
-        <w:t>- An error prediction rate of less than 10%</w:t>
-      </w:r>
-    </w:p>
-    <w:p>
-      <w:pPr>
-        <w:rPr>
-          <w:lang w:val="en-AU" w:bidi="ar-SA"/>
-        </w:rPr>
-      </w:pPr>
-      <w:r>
-        <w:rPr>
-          <w:lang w:val="en-AU" w:bidi="ar-SA"/>
-        </w:rPr>
-        <w:t>- Ability to classify all 18 types of Pokémon</w:t>
-      </w:r>
-    </w:p>
-    <w:p>
-      <w:pPr>
-        <w:rPr>
-          <w:lang w:val="en-AU" w:bidi="ar-SA"/>
-        </w:rPr>
-      </w:pPr>
-      <w:r>
-        <w:rPr>
-          <w:lang w:val="en-AU" w:bidi="ar-SA"/>
-        </w:rPr>
-        <w:t>- Works for observations with a quarter of variables having incomplete information2</w:t>
-      </w:r>
-    </w:p>
-    <w:p>
-      <w:pPr>
-        <w:rPr>
-          <w:lang w:val="en-AU" w:bidi="ar-SA"/>
-        </w:rPr>
-      </w:pPr>
-    </w:p>
-    <w:p>
-      <w:pPr>
-        <w:pStyle w:val="ListParagraph"/>
-        <w:numPr>
-          <w:ilvl w:val="0"/>
-          <w:numId w:val="8"/>
-        </w:numPr>
-        <w:rPr>
-          <w:lang w:val="en-AU" w:bidi="ar-SA"/>
-        </w:rPr>
-      </w:pPr>
-      <w:r>
-        <w:rPr>
-          <w:lang w:val="en-AU" w:bidi="ar-SA"/>
-        </w:rPr>
-        <w:lastRenderedPageBreak/>
-        <w:t>First, you need to document your assessment of whether the data mining results meet the business</w:t>
-      </w:r>
-      <w:r>
-        <w:rPr>
-          <w:lang w:val="en-AU" w:bidi="ar-SA"/>
-        </w:rPr>
-        <w:t xml:space="preserve"> </w:t>
-      </w:r>
-      <w:r>
-        <w:rPr>
-          <w:lang w:val="en-AU" w:bidi="ar-SA"/>
-        </w:rPr>
-        <w:t>success criteria. Consider the following questions in your report:</w:t>
-      </w:r>
-    </w:p>
-    <w:p>
-      <w:pPr>
-        <w:pStyle w:val="ListParagraph"/>
-        <w:numPr>
-          <w:ilvl w:val="1"/>
-          <w:numId w:val="8"/>
-        </w:numPr>
-        <w:rPr>
-          <w:lang w:val="en-AU" w:bidi="ar-SA"/>
-        </w:rPr>
-      </w:pPr>
-      <w:r>
-        <w:rPr>
-          <w:lang w:val="en-AU" w:bidi="ar-SA"/>
-        </w:rPr>
-        <w:t>Are your results stated clearly and in a form that can be easily presented?</w:t>
-      </w:r>
-    </w:p>
-    <w:p>
-      <w:pPr>
-        <w:pStyle w:val="ListParagraph"/>
-        <w:numPr>
-          <w:ilvl w:val="1"/>
-          <w:numId w:val="8"/>
-        </w:numPr>
-        <w:rPr>
-          <w:lang w:val="en-AU" w:bidi="ar-SA"/>
-        </w:rPr>
-      </w:pPr>
-      <w:r>
-        <w:rPr>
-          <w:lang w:val="en-AU" w:bidi="ar-SA"/>
-        </w:rPr>
-        <w:t>Are there particularly novel or unique findings that should be highlighted?</w:t>
-      </w:r>
-    </w:p>
-    <w:p>
-      <w:pPr>
-        <w:pStyle w:val="ListParagraph"/>
-        <w:numPr>
-          <w:ilvl w:val="1"/>
-          <w:numId w:val="8"/>
-        </w:numPr>
-        <w:rPr>
-          <w:lang w:val="en-AU" w:bidi="ar-SA"/>
-        </w:rPr>
-      </w:pPr>
-      <w:r>
-        <w:rPr>
-          <w:lang w:val="en-AU" w:bidi="ar-SA"/>
-        </w:rPr>
-        <w:t>Can you rank the models and findings in order of their applicability to the business goals?</w:t>
-      </w:r>
-    </w:p>
-    <w:p>
-      <w:pPr>
-        <w:pStyle w:val="ListParagraph"/>
-        <w:numPr>
-          <w:ilvl w:val="1"/>
-          <w:numId w:val="8"/>
-        </w:numPr>
-        <w:rPr>
-          <w:lang w:val="en-AU" w:bidi="ar-SA"/>
-        </w:rPr>
-      </w:pPr>
-      <w:r>
-        <w:rPr>
-          <w:lang w:val="en-AU" w:bidi="ar-SA"/>
-        </w:rPr>
-        <w:t>In general, how well do these results answer your organization’s business goals?</w:t>
-      </w:r>
-    </w:p>
-    <w:p>
-      <w:pPr>
-        <w:pStyle w:val="ListParagraph"/>
-        <w:numPr>
-          <w:ilvl w:val="1"/>
-          <w:numId w:val="8"/>
-        </w:numPr>
-        <w:rPr>
-          <w:lang w:val="en-AU" w:bidi="ar-SA"/>
-        </w:rPr>
-      </w:pPr>
-      <w:r>
-        <w:rPr>
-          <w:lang w:val="en-AU" w:bidi="ar-SA"/>
-        </w:rPr>
-        <w:t>What additional questions have your results raised? How might you phrase these questions</w:t>
-      </w:r>
-      <w:r>
-        <w:rPr>
-          <w:lang w:val="en-AU" w:bidi="ar-SA"/>
-        </w:rPr>
-        <w:t xml:space="preserve"> </w:t>
-      </w:r>
-      <w:r>
-        <w:rPr>
-          <w:lang w:val="en-AU" w:bidi="ar-SA"/>
-        </w:rPr>
-        <w:t>in business terms?</w:t>
-      </w:r>
-    </w:p>
-    <w:p>
-      <w:pPr>
-        <w:pStyle w:val="ListParagraph"/>
-        <w:numPr>
-          <w:ilvl w:val="0"/>
-          <w:numId w:val="8"/>
-        </w:numPr>
-        <w:rPr>
-          <w:lang w:val="en-AU" w:bidi="ar-SA"/>
-        </w:rPr>
-      </w:pPr>
-      <w:r>
-        <w:rPr>
-          <w:lang w:val="en-AU" w:bidi="ar-SA"/>
-        </w:rPr>
-        <w:t>After you have evaluated the results, compile a list of approved models for inclusion in the final</w:t>
-      </w:r>
-      <w:r>
-        <w:rPr>
-          <w:lang w:val="en-AU" w:bidi="ar-SA"/>
-        </w:rPr>
-        <w:t xml:space="preserve"> </w:t>
-      </w:r>
-      <w:r>
-        <w:rPr>
-          <w:lang w:val="en-AU" w:bidi="ar-SA"/>
-        </w:rPr>
-        <w:t>report. This list should include models that satisfy both the data mining and business goals of</w:t>
-      </w:r>
-      <w:r>
-        <w:rPr>
-          <w:lang w:val="en-AU" w:bidi="ar-SA"/>
-        </w:rPr>
-        <w:t xml:space="preserve"> </w:t>
-      </w:r>
-      <w:r>
-        <w:rPr>
-          <w:lang w:val="en-AU" w:bidi="ar-SA"/>
-        </w:rPr>
-        <w:t>your organization.</w:t>
-      </w:r>
-    </w:p>
-    <w:p>
-      <w:pPr>
-        <w:rPr>
-          <w:lang w:val="en-AU" w:bidi="ar-SA"/>
-        </w:rPr>
-      </w:pPr>
-    </w:p>
-    <w:p>
-      <w:pPr>
-        <w:pStyle w:val="Heading2"/>
-      </w:pPr>
-      <w:r>
-        <w:t>Process Review</w:t>
-      </w:r>
-    </w:p>
-    <w:p>
-      <w:pPr>
-        <w:rPr>
-          <w:lang w:val="en-AU" w:bidi="ar-SA"/>
-        </w:rPr>
-      </w:pPr>
-    </w:p>
-    <w:p>
-      <w:pPr>
-        <w:rPr>
-          <w:lang w:val="en-AU" w:bidi="ar-SA"/>
-        </w:rPr>
-      </w:pPr>
-      <w:r>
-        <w:rPr>
-          <w:lang w:val="en-AU" w:bidi="ar-SA"/>
-        </w:rPr>
-        <w:t>Reviewing the process of the initial data mining project as well as the modelling stage allows us to appreciate the quality and completeness of the data that was collected</w:t>
-      </w:r>
-      <w:r>
-        <w:rPr>
-          <w:lang w:val="en-AU" w:bidi="ar-SA"/>
-        </w:rPr>
-        <w:t xml:space="preserve"> as it resulting in higher quality models, and enabled greater focus on the modelling phase and evaluation of the results</w:t>
-      </w:r>
-      <w:r>
-        <w:rPr>
-          <w:lang w:val="en-AU" w:bidi="ar-SA"/>
-        </w:rPr>
-        <w:t xml:space="preserve">. </w:t>
-      </w:r>
-    </w:p>
-    <w:p>
-      <w:pPr>
-        <w:rPr>
-          <w:lang w:val="en-AU" w:bidi="ar-SA"/>
-        </w:rPr>
-      </w:pPr>
-    </w:p>
-    <w:p>
-      <w:pPr>
-        <w:rPr>
-          <w:lang w:val="en-AU" w:bidi="ar-SA"/>
-        </w:rPr>
-      </w:pPr>
-      <w:r>
-        <w:rPr>
-          <w:lang w:val="en-AU" w:bidi="ar-SA"/>
-        </w:rPr>
-        <w:t>The data exploration report highlighted the relationships and notable aspects of certain attributes, demonstrating the relevance of all attributes, which were eventually all included in the final model. In line with the cyclical nature of CRISP-DM, it may be worthwhile to return to the data selection phase to determine how different combinations of attributes perform in various models. Additionally, transforming categorical variables into binary variables in the data preparation stage was essential for the modelling.</w:t>
-      </w:r>
-    </w:p>
-    <w:p>
-      <w:pPr>
-        <w:rPr>
-          <w:lang w:val="en-AU" w:bidi="ar-SA"/>
-        </w:rPr>
-      </w:pPr>
-    </w:p>
-    <w:p>
-      <w:pPr>
-        <w:rPr>
-          <w:lang w:val="en-AU" w:bidi="ar-SA"/>
-        </w:rPr>
-      </w:pPr>
-      <w:r>
-        <w:rPr>
-          <w:lang w:val="en-AU" w:bidi="ar-SA"/>
-        </w:rPr>
-        <w:t>First, you should summarize the activities and decisions for each phase, including data preparation</w:t>
-      </w:r>
-      <w:r>
-        <w:rPr>
-          <w:lang w:val="en-AU" w:bidi="ar-SA"/>
-        </w:rPr>
-        <w:t xml:space="preserve"> </w:t>
-      </w:r>
-      <w:r>
-        <w:rPr>
-          <w:lang w:val="en-AU" w:bidi="ar-SA"/>
-        </w:rPr>
-        <w:t>steps, model building, etc. Then for each phase, consider the following questions and make</w:t>
-      </w:r>
-      <w:r>
-        <w:rPr>
-          <w:lang w:val="en-AU" w:bidi="ar-SA"/>
-        </w:rPr>
-        <w:t xml:space="preserve"> </w:t>
-      </w:r>
-      <w:r>
-        <w:rPr>
-          <w:lang w:val="en-AU" w:bidi="ar-SA"/>
-        </w:rPr>
-        <w:t>suggestions for improvement:</w:t>
-      </w:r>
-    </w:p>
-    <w:p>
-      <w:pPr>
-        <w:pStyle w:val="ListParagraph"/>
-        <w:numPr>
-          <w:ilvl w:val="0"/>
-          <w:numId w:val="6"/>
-        </w:numPr>
-        <w:rPr>
-          <w:lang w:val="en-AU" w:bidi="ar-SA"/>
-        </w:rPr>
-      </w:pPr>
-      <w:r>
-        <w:rPr>
-          <w:lang w:val="en-AU" w:bidi="ar-SA"/>
-        </w:rPr>
-        <w:t>Did this stage contribute to the value of the final results?</w:t>
-      </w:r>
-    </w:p>
-    <w:p>
-      <w:pPr>
-        <w:pStyle w:val="ListParagraph"/>
-        <w:numPr>
-          <w:ilvl w:val="0"/>
-          <w:numId w:val="6"/>
-        </w:numPr>
-        <w:rPr>
-          <w:lang w:val="en-AU" w:bidi="ar-SA"/>
-        </w:rPr>
-      </w:pPr>
-      <w:r>
-        <w:rPr>
-          <w:lang w:val="en-AU" w:bidi="ar-SA"/>
-        </w:rPr>
-        <w:t>Are there ways to streamline or improve this particular stage or operation?</w:t>
-      </w:r>
-    </w:p>
-    <w:p>
-      <w:pPr>
-        <w:pStyle w:val="ListParagraph"/>
-        <w:numPr>
-          <w:ilvl w:val="0"/>
-          <w:numId w:val="6"/>
-        </w:numPr>
-        <w:rPr>
-          <w:lang w:val="en-AU" w:bidi="ar-SA"/>
-        </w:rPr>
-      </w:pPr>
-      <w:r>
-        <w:rPr>
-          <w:lang w:val="en-AU" w:bidi="ar-SA"/>
-        </w:rPr>
-        <w:t>What were the failures or mistakes of this phase? How can they be avoided next time?</w:t>
-      </w:r>
-    </w:p>
-    <w:p>
-      <w:pPr>
-        <w:pStyle w:val="ListParagraph"/>
-        <w:numPr>
-          <w:ilvl w:val="0"/>
-          <w:numId w:val="6"/>
-        </w:numPr>
-        <w:rPr>
-          <w:lang w:val="en-AU" w:bidi="ar-SA"/>
-        </w:rPr>
-      </w:pPr>
-      <w:r>
-        <w:rPr>
-          <w:lang w:val="en-AU" w:bidi="ar-SA"/>
-        </w:rPr>
-        <w:t>Were there dead ends, such as particular models that proved fruitless? Are there ways to</w:t>
-      </w:r>
-      <w:r>
-        <w:rPr>
-          <w:lang w:val="en-AU" w:bidi="ar-SA"/>
-        </w:rPr>
-        <w:t xml:space="preserve"> </w:t>
-      </w:r>
-      <w:r>
-        <w:rPr>
-          <w:lang w:val="en-AU" w:bidi="ar-SA"/>
-        </w:rPr>
-        <w:t>predict such dead ends so that efforts can be directed more productively?</w:t>
-      </w:r>
-    </w:p>
-    <w:p>
-      <w:pPr>
-        <w:pStyle w:val="ListParagraph"/>
-        <w:numPr>
-          <w:ilvl w:val="0"/>
-          <w:numId w:val="6"/>
-        </w:numPr>
-        <w:rPr>
-          <w:lang w:val="en-AU" w:bidi="ar-SA"/>
-        </w:rPr>
-      </w:pPr>
-      <w:r>
-        <w:rPr>
-          <w:lang w:val="en-AU" w:bidi="ar-SA"/>
-        </w:rPr>
-        <w:t>Were there any surprises (both good and bad) during this phase? In hindsight, is there an</w:t>
-      </w:r>
-      <w:r>
-        <w:rPr>
-          <w:lang w:val="en-AU" w:bidi="ar-SA"/>
-        </w:rPr>
-        <w:t xml:space="preserve"> </w:t>
-      </w:r>
-      <w:r>
-        <w:rPr>
-          <w:lang w:val="en-AU" w:bidi="ar-SA"/>
-        </w:rPr>
-        <w:t>obvious way to predict such occurences?</w:t>
-      </w:r>
-    </w:p>
-    <w:p>
-      <w:pPr>
-        <w:pStyle w:val="ListParagraph"/>
-        <w:numPr>
-          <w:ilvl w:val="0"/>
-          <w:numId w:val="6"/>
-        </w:numPr>
-        <w:rPr>
-          <w:lang w:val="en-AU" w:bidi="ar-SA"/>
-        </w:rPr>
-      </w:pPr>
-      <w:r>
-        <w:rPr>
-          <w:lang w:val="en-AU" w:bidi="ar-SA"/>
-        </w:rPr>
-        <w:t>Are there alternative decisions or strategies that might have been used in a given phase? Note</w:t>
-      </w:r>
-      <w:r>
-        <w:rPr>
-          <w:lang w:val="en-AU" w:bidi="ar-SA"/>
-        </w:rPr>
-        <w:t xml:space="preserve"> </w:t>
-      </w:r>
-      <w:r>
-        <w:rPr>
-          <w:lang w:val="en-AU" w:bidi="ar-SA"/>
-        </w:rPr>
-        <w:t>such alternatives for future data mining projects.</w:t>
-      </w:r>
-    </w:p>
-    <w:p>
-      <w:pPr>
-        <w:pStyle w:val="Heading2"/>
-      </w:pPr>
-    </w:p>
-    <w:p>
-      <w:pPr>
-        <w:pStyle w:val="Heading2"/>
-      </w:pPr>
-      <w:r>
-        <w:t>Next Steps</w:t>
-      </w:r>
-    </w:p>
-    <w:p>
-      <w:pPr>
-        <w:rPr>
-          <w:lang w:val="en-AU" w:bidi="ar-SA"/>
-        </w:rPr>
-      </w:pPr>
-      <w:r>
-        <w:rPr>
-          <w:lang w:val="en-AU" w:bidi="ar-SA"/>
-        </w:rPr>
-        <w:t xml:space="preserve">The next stage is the deployment phase, where the effectiveness of the </w:t>
-      </w:r>
-      <w:r>
-        <w:rPr>
-          <w:lang w:val="en-AU" w:bidi="ar-SA"/>
-        </w:rPr>
-        <w:t>logistic regression algorithm</w:t>
-      </w:r>
-      <w:r>
-        <w:rPr>
-          <w:lang w:val="en-AU" w:bidi="ar-SA"/>
-        </w:rPr>
-        <w:t xml:space="preserve"> we have a developed will be assessed using real world, unseen observations. </w:t>
-      </w:r>
-      <w:r>
-        <w:rPr>
-          <w:lang w:val="en-AU" w:bidi="ar-SA"/>
-        </w:rPr>
-        <w:t>Although not as high as that of the final ensemble, w</w:t>
-      </w:r>
-      <w:r>
-        <w:rPr>
-          <w:lang w:val="en-AU" w:bidi="ar-SA"/>
-        </w:rPr>
-        <w:t xml:space="preserve">e are </w:t>
-      </w:r>
-      <w:r>
-        <w:rPr>
-          <w:lang w:val="en-AU" w:bidi="ar-SA"/>
-        </w:rPr>
-        <w:t xml:space="preserve">still </w:t>
-      </w:r>
-      <w:r>
-        <w:rPr>
-          <w:lang w:val="en-AU" w:bidi="ar-SA"/>
-        </w:rPr>
-        <w:t xml:space="preserve">confident in the accuracy of the </w:t>
-      </w:r>
-      <w:r>
-        <w:rPr>
-          <w:lang w:val="en-AU" w:bidi="ar-SA"/>
-        </w:rPr>
-        <w:t xml:space="preserve">logistic regression model, however, will continue to train our model as new data is </w:t>
-      </w:r>
-      <w:r>
-        <w:rPr>
-          <w:lang w:val="en-AU" w:bidi="ar-SA"/>
-        </w:rPr>
-        <w:lastRenderedPageBreak/>
-        <w:t>collected in order to further improve accuracy and predictive power.</w:t>
-      </w:r>
-      <w:r>
-        <w:rPr>
-          <w:lang w:val="en-AU" w:bidi="ar-SA"/>
-        </w:rPr>
-        <w:t xml:space="preserve"> As mentioned before, processing time is of great importance, especially in a battling scenario wherein the ability to quickly identify </w:t>
-      </w:r>
-      <w:r>
-        <w:rPr>
-          <w:lang w:val="en-AU" w:bidi="ar-SA"/>
-        </w:rPr>
-        <w:t>the type of an unknown attacking Pokemon could be critical in determining strategy and protecting the trainer and the defensive Pokemon.</w:t>
-      </w:r>
-    </w:p>
-    <w:p>
-      <w:pPr>
-        <w:rPr>
-          <w:lang w:val="en-AU" w:bidi="ar-SA"/>
-        </w:rPr>
-      </w:pPr>
-    </w:p>
-    <w:p>
-      <w:pPr>
-        <w:rPr>
-          <w:lang w:val="en-AU" w:bidi="ar-SA"/>
-        </w:rPr>
-      </w:pPr>
-      <w:r>
-        <w:rPr>
-          <w:lang w:val="en-AU" w:bidi="ar-SA"/>
-        </w:rPr>
-        <w:t xml:space="preserve">Future steps involve extending the model to being able to identify a Pokemon’s secondary type and whether or not it is potentially a legendary Pokemon, in line with the original business objectives. These were not implemented due to time constraints – </w:t>
-      </w:r>
-      <w:r>
-        <w:rPr>
-          <w:lang w:val="en-AU" w:bidi="ar-SA"/>
-        </w:rPr>
-        <w:t xml:space="preserve">focusing on </w:t>
-      </w:r>
-      <w:r>
-        <w:rPr>
-          <w:lang w:val="en-AU" w:bidi="ar-SA"/>
-        </w:rPr>
-        <w:t>develop</w:t>
-      </w:r>
-      <w:r>
-        <w:rPr>
-          <w:lang w:val="en-AU" w:bidi="ar-SA"/>
-        </w:rPr>
-        <w:t>ing</w:t>
-      </w:r>
-      <w:r>
-        <w:rPr>
-          <w:lang w:val="en-AU" w:bidi="ar-SA"/>
-        </w:rPr>
-        <w:t xml:space="preserve"> </w:t>
-      </w:r>
-      <w:r>
-        <w:rPr>
-          <w:lang w:val="en-AU" w:bidi="ar-SA"/>
-        </w:rPr>
-        <w:t>a</w:t>
-      </w:r>
-      <w:r>
-        <w:rPr>
-          <w:lang w:val="en-AU" w:bidi="ar-SA"/>
-        </w:rPr>
-        <w:t xml:space="preserve"> model to identify a Pokemon’s primary type was considered of greater importance</w:t>
-      </w:r>
-      <w:r>
-        <w:rPr>
-          <w:lang w:val="en-AU" w:bidi="ar-SA"/>
-        </w:rPr>
-        <w:t xml:space="preserve"> in order to be able to readily deploy this as a deliverable</w:t>
-      </w:r>
-      <w:r>
-        <w:rPr>
-          <w:lang w:val="en-AU" w:bidi="ar-SA"/>
-        </w:rPr>
-        <w:t>. As the deployment phase continues, we will be able to continue to develop</w:t>
-      </w:r>
-      <w:r>
-        <w:rPr>
-          <w:lang w:val="en-AU" w:bidi="ar-SA"/>
-        </w:rPr>
-        <w:t xml:space="preserve"> the latter models and incorporate additional data that will be collected as the initial model is deployed.</w:t>
-      </w:r>
-    </w:p>
-    <w:p>
-      <w:pPr>
-        <w:rPr>
-          <w:lang w:val="en-AU" w:bidi="ar-SA"/>
-        </w:rPr>
-      </w:pPr>
-    </w:p>
-    <w:p>
-      <w:pPr>
-        <w:pStyle w:val="ListParagraph"/>
-        <w:numPr>
-          <w:ilvl w:val="0"/>
-          <w:numId w:val="7"/>
-        </w:numPr>
-        <w:rPr>
-          <w:lang w:val="en-AU" w:bidi="ar-SA"/>
-        </w:rPr>
-      </w:pPr>
-      <w:r>
-        <w:rPr>
-          <w:lang w:val="en-AU" w:bidi="ar-SA"/>
-        </w:rPr>
-        <w:t>Continue to the deployment phase. The next phase will help you to incorporate the model</w:t>
-      </w:r>
-      <w:r>
-        <w:rPr>
-          <w:lang w:val="en-AU" w:bidi="ar-SA"/>
-        </w:rPr>
-        <w:t xml:space="preserve"> </w:t>
-      </w:r>
-      <w:r>
-        <w:rPr>
-          <w:lang w:val="en-AU" w:bidi="ar-SA"/>
-        </w:rPr>
-        <w:t>results into your business process and produce a final report. Even if your data mining efforts</w:t>
-      </w:r>
-      <w:r>
-        <w:rPr>
-          <w:lang w:val="en-AU" w:bidi="ar-SA"/>
-        </w:rPr>
-        <w:t xml:space="preserve"> </w:t>
-      </w:r>
-      <w:r>
-        <w:rPr>
-          <w:lang w:val="en-AU" w:bidi="ar-SA"/>
-        </w:rPr>
-        <w:t>were unsuccessful, you should use the deployment phase of CRISP-DM to create a final</w:t>
-      </w:r>
-      <w:r>
-        <w:rPr>
-          <w:lang w:val="en-AU" w:bidi="ar-SA"/>
-        </w:rPr>
-        <w:t xml:space="preserve"> </w:t>
-      </w:r>
-      <w:r>
-        <w:rPr>
-          <w:lang w:val="en-AU" w:bidi="ar-SA"/>
-        </w:rPr>
-        <w:t>report for distribution to the project sponsor.</w:t>
-      </w:r>
-    </w:p>
-    <w:p>
-      <w:pPr>
-        <w:pStyle w:val="ListParagraph"/>
-        <w:numPr>
-          <w:ilvl w:val="0"/>
-          <w:numId w:val="7"/>
-        </w:numPr>
-        <w:rPr>
-          <w:lang w:val="en-AU" w:bidi="ar-SA"/>
-        </w:rPr>
-      </w:pPr>
-      <w:r>
-        <w:rPr>
-          <w:lang w:val="en-AU" w:bidi="ar-SA"/>
-        </w:rPr>
-        <w:t>Go back and refine or replace your models. If you find that your results are almost, but not</w:t>
-      </w:r>
-      <w:r>
-        <w:rPr>
-          <w:lang w:val="en-AU" w:bidi="ar-SA"/>
-        </w:rPr>
-        <w:t xml:space="preserve"> </w:t>
-      </w:r>
-      <w:r>
-        <w:rPr>
-          <w:lang w:val="en-AU" w:bidi="ar-SA"/>
-        </w:rPr>
-        <w:t>quite, optimal, consider another round of modeling. You can take what you’ve learned in this</w:t>
-      </w:r>
-      <w:r>
-        <w:rPr>
-          <w:lang w:val="en-AU" w:bidi="ar-SA"/>
-        </w:rPr>
-        <w:t xml:space="preserve"> </w:t>
-      </w:r>
-      <w:r>
-        <w:rPr>
-          <w:lang w:val="en-AU" w:bidi="ar-SA"/>
-        </w:rPr>
-        <w:t>phase and use it to refine the models and produce better results.</w:t>
-      </w:r>
-    </w:p>
-    <w:p>
-      <w:pPr>
-        <w:pStyle w:val="ListParagraph"/>
-        <w:numPr>
-          <w:ilvl w:val="0"/>
-          <w:numId w:val="7"/>
-        </w:numPr>
-        <w:rPr>
-          <w:lang w:val="en-AU" w:bidi="ar-SA"/>
-        </w:rPr>
-      </w:pPr>
-      <w:r>
-        <w:rPr>
-          <w:lang w:val="en-AU" w:bidi="ar-SA"/>
-        </w:rPr>
-        <w:t>Your decision at this point involves the accuracy and relevancy of the modeling results. If the</w:t>
-      </w:r>
-      <w:r>
-        <w:rPr>
-          <w:lang w:val="en-AU" w:bidi="ar-SA"/>
-        </w:rPr>
-        <w:t xml:space="preserve"> </w:t>
-      </w:r>
-      <w:r>
-        <w:rPr>
-          <w:lang w:val="en-AU" w:bidi="ar-SA"/>
-        </w:rPr>
-        <w:t>results address your data mining and business goals, then you are ready for the deployment phase.</w:t>
-      </w:r>
-    </w:p>
-    <w:p>
-      <w:pPr>
-        <w:pStyle w:val="ListParagraph"/>
-        <w:numPr>
-          <w:ilvl w:val="0"/>
-          <w:numId w:val="7"/>
-        </w:numPr>
-        <w:rPr>
-          <w:lang w:val="en-AU" w:bidi="ar-SA"/>
-        </w:rPr>
-      </w:pPr>
-      <w:r>
-        <w:rPr>
-          <w:lang w:val="en-AU" w:bidi="ar-SA"/>
-        </w:rPr>
-        <w:t>Whatever decision you make, be sure to document the evaluation process thoroughly.</w:t>
+        <w:t>eployed.</w:t>
       </w:r>
     </w:p>
     <w:sectPr>
@@ -7874,6 +7781,92 @@
     </w:lvl>
   </w:abstractNum>
   <w:abstractNum w:abstractNumId="1" w15:restartNumberingAfterBreak="0">
+    <w:nsid w:val="1AFE2673"/>
+    <w:multiLevelType w:val="hybridMultilevel"/>
+    <w:tmpl w:val="8F1CCE5E"/>
+    <w:lvl w:ilvl="0" w:tplc="0C09000F">
+      <w:start w:val="1"/>
+      <w:numFmt w:val="decimal"/>
+      <w:lvlText w:val="%1."/>
+      <w:lvlJc w:val="left"/>
+      <w:pPr>
+        <w:ind w:left="720" w:hanging="360"/>
+      </w:pPr>
+    </w:lvl>
+    <w:lvl w:ilvl="1" w:tplc="0C090019" w:tentative="1">
+      <w:start w:val="1"/>
+      <w:numFmt w:val="lowerLetter"/>
+      <w:lvlText w:val="%2."/>
+      <w:lvlJc w:val="left"/>
+      <w:pPr>
+        <w:ind w:left="1440" w:hanging="360"/>
+      </w:pPr>
+    </w:lvl>
+    <w:lvl w:ilvl="2" w:tplc="0C09001B" w:tentative="1">
+      <w:start w:val="1"/>
+      <w:numFmt w:val="lowerRoman"/>
+      <w:lvlText w:val="%3."/>
+      <w:lvlJc w:val="right"/>
+      <w:pPr>
+        <w:ind w:left="2160" w:hanging="180"/>
+      </w:pPr>
+    </w:lvl>
+    <w:lvl w:ilvl="3" w:tplc="0C09000F" w:tentative="1">
+      <w:start w:val="1"/>
+      <w:numFmt w:val="decimal"/>
+      <w:lvlText w:val="%4."/>
+      <w:lvlJc w:val="left"/>
+      <w:pPr>
+        <w:ind w:left="2880" w:hanging="360"/>
+      </w:pPr>
+    </w:lvl>
+    <w:lvl w:ilvl="4" w:tplc="0C090019" w:tentative="1">
+      <w:start w:val="1"/>
+      <w:numFmt w:val="lowerLetter"/>
+      <w:lvlText w:val="%5."/>
+      <w:lvlJc w:val="left"/>
+      <w:pPr>
+        <w:ind w:left="3600" w:hanging="360"/>
+      </w:pPr>
+    </w:lvl>
+    <w:lvl w:ilvl="5" w:tplc="0C09001B" w:tentative="1">
+      <w:start w:val="1"/>
+      <w:numFmt w:val="lowerRoman"/>
+      <w:lvlText w:val="%6."/>
+      <w:lvlJc w:val="right"/>
+      <w:pPr>
+        <w:ind w:left="4320" w:hanging="180"/>
+      </w:pPr>
+    </w:lvl>
+    <w:lvl w:ilvl="6" w:tplc="0C09000F" w:tentative="1">
+      <w:start w:val="1"/>
+      <w:numFmt w:val="decimal"/>
+      <w:lvlText w:val="%7."/>
+      <w:lvlJc w:val="left"/>
+      <w:pPr>
+        <w:ind w:left="5040" w:hanging="360"/>
+      </w:pPr>
+    </w:lvl>
+    <w:lvl w:ilvl="7" w:tplc="0C090019" w:tentative="1">
+      <w:start w:val="1"/>
+      <w:numFmt w:val="lowerLetter"/>
+      <w:lvlText w:val="%8."/>
+      <w:lvlJc w:val="left"/>
+      <w:pPr>
+        <w:ind w:left="5760" w:hanging="360"/>
+      </w:pPr>
+    </w:lvl>
+    <w:lvl w:ilvl="8" w:tplc="0C09001B" w:tentative="1">
+      <w:start w:val="1"/>
+      <w:numFmt w:val="lowerRoman"/>
+      <w:lvlText w:val="%9."/>
+      <w:lvlJc w:val="right"/>
+      <w:pPr>
+        <w:ind w:left="6480" w:hanging="180"/>
+      </w:pPr>
+    </w:lvl>
+  </w:abstractNum>
+  <w:abstractNum w:abstractNumId="2" w15:restartNumberingAfterBreak="0">
     <w:nsid w:val="26C34001"/>
     <w:multiLevelType w:val="hybridMultilevel"/>
     <w:tmpl w:val="F2728E98"/>
@@ -7963,7 +7956,7 @@
       </w:pPr>
     </w:lvl>
   </w:abstractNum>
-  <w:abstractNum w:abstractNumId="2" w15:restartNumberingAfterBreak="0">
+  <w:abstractNum w:abstractNumId="3" w15:restartNumberingAfterBreak="0">
     <w:nsid w:val="286A17DE"/>
     <w:multiLevelType w:val="hybridMultilevel"/>
     <w:tmpl w:val="31700716"/>
@@ -8075,7 +8068,7 @@
       </w:rPr>
     </w:lvl>
   </w:abstractNum>
-  <w:abstractNum w:abstractNumId="3" w15:restartNumberingAfterBreak="0">
+  <w:abstractNum w:abstractNumId="4" w15:restartNumberingAfterBreak="0">
     <w:nsid w:val="295B40CB"/>
     <w:multiLevelType w:val="hybridMultilevel"/>
     <w:tmpl w:val="117ADCA6"/>
@@ -8188,7 +8181,7 @@
       </w:rPr>
     </w:lvl>
   </w:abstractNum>
-  <w:abstractNum w:abstractNumId="4" w15:restartNumberingAfterBreak="0">
+  <w:abstractNum w:abstractNumId="5" w15:restartNumberingAfterBreak="0">
     <w:nsid w:val="2981685C"/>
     <w:multiLevelType w:val="hybridMultilevel"/>
     <w:tmpl w:val="48682484"/>
@@ -8301,7 +8294,7 @@
       </w:rPr>
     </w:lvl>
   </w:abstractNum>
-  <w:abstractNum w:abstractNumId="5" w15:restartNumberingAfterBreak="0">
+  <w:abstractNum w:abstractNumId="6" w15:restartNumberingAfterBreak="0">
     <w:nsid w:val="64FD0F65"/>
     <w:multiLevelType w:val="hybridMultilevel"/>
     <w:tmpl w:val="7C2C3B56"/>
@@ -8414,7 +8407,7 @@
       </w:rPr>
     </w:lvl>
   </w:abstractNum>
-  <w:abstractNum w:abstractNumId="6" w15:restartNumberingAfterBreak="0">
+  <w:abstractNum w:abstractNumId="7" w15:restartNumberingAfterBreak="0">
     <w:nsid w:val="773B5FCB"/>
     <w:multiLevelType w:val="hybridMultilevel"/>
     <w:tmpl w:val="6450E37E"/>
@@ -8527,7 +8520,7 @@
       </w:rPr>
     </w:lvl>
   </w:abstractNum>
-  <w:abstractNum w:abstractNumId="7" w15:restartNumberingAfterBreak="0">
+  <w:abstractNum w:abstractNumId="8" w15:restartNumberingAfterBreak="0">
     <w:nsid w:val="7E1E1B97"/>
     <w:multiLevelType w:val="hybridMultilevel"/>
     <w:tmpl w:val="67F8F2F6"/>
@@ -8641,28 +8634,31 @@
     </w:lvl>
   </w:abstractNum>
   <w:num w:numId="1">
+    <w:abstractNumId w:val="4"/>
+  </w:num>
+  <w:num w:numId="2">
+    <w:abstractNumId w:val="5"/>
+  </w:num>
+  <w:num w:numId="3">
     <w:abstractNumId w:val="3"/>
   </w:num>
-  <w:num w:numId="2">
-    <w:abstractNumId w:val="4"/>
-  </w:num>
-  <w:num w:numId="3">
+  <w:num w:numId="4">
     <w:abstractNumId w:val="2"/>
   </w:num>
-  <w:num w:numId="4">
-    <w:abstractNumId w:val="1"/>
-  </w:num>
   <w:num w:numId="5">
-    <w:abstractNumId w:val="5"/>
+    <w:abstractNumId w:val="6"/>
   </w:num>
   <w:num w:numId="6">
-    <w:abstractNumId w:val="6"/>
+    <w:abstractNumId w:val="7"/>
   </w:num>
   <w:num w:numId="7">
     <w:abstractNumId w:val="0"/>
   </w:num>
   <w:num w:numId="8">
-    <w:abstractNumId w:val="7"/>
+    <w:abstractNumId w:val="8"/>
+  </w:num>
+  <w:num w:numId="9">
+    <w:abstractNumId w:val="1"/>
   </w:num>
 </w:numbering>
 </file>

</xml_diff>

<commit_message>
Stage 4 of report and update stage 3
</commit_message>
<xml_diff>
--- a/Stage 3/450411920_440256380_INFOStage3Final.docx
+++ b/Stage 3/450411920_440256380_INFOStage3Final.docx
@@ -1,6 +1,6 @@
 
 <file path=word/document.xml><?xml version="1.0" encoding="utf-8"?>
-<w:document xmlns:wpc="http://schemas.microsoft.com/office/word/2010/wordprocessingCanvas" xmlns:mc="http://schemas.openxmlformats.org/markup-compatibility/2006" xmlns:o="urn:schemas-microsoft-com:office:office" xmlns:r="http://schemas.openxmlformats.org/officeDocument/2006/relationships" xmlns:m="http://schemas.openxmlformats.org/officeDocument/2006/math" xmlns:v="urn:schemas-microsoft-com:vml" xmlns:wp14="http://schemas.microsoft.com/office/word/2010/wordprocessingDrawing" xmlns:wp="http://schemas.openxmlformats.org/drawingml/2006/wordprocessingDrawing" xmlns:w10="urn:schemas-microsoft-com:office:word" xmlns:w="http://schemas.openxmlformats.org/wordprocessingml/2006/main" xmlns:w14="http://schemas.microsoft.com/office/word/2010/wordml" xmlns:w15="http://schemas.microsoft.com/office/word/2012/wordml" xmlns:wpg="http://schemas.microsoft.com/office/word/2010/wordprocessingGroup" xmlns:wpi="http://schemas.microsoft.com/office/word/2010/wordprocessingInk" xmlns:wne="http://schemas.microsoft.com/office/word/2006/wordml" xmlns:wps="http://schemas.microsoft.com/office/word/2010/wordprocessingShape" mc:Ignorable="w14 w15 wp14">
+<w:document xmlns:wpc="http://schemas.microsoft.com/office/word/2010/wordprocessingCanvas" xmlns:mo="http://schemas.microsoft.com/office/mac/office/2008/main" xmlns:mc="http://schemas.openxmlformats.org/markup-compatibility/2006" xmlns:mv="urn:schemas-microsoft-com:mac:vml" xmlns:o="urn:schemas-microsoft-com:office:office" xmlns:r="http://schemas.openxmlformats.org/officeDocument/2006/relationships" xmlns:m="http://schemas.openxmlformats.org/officeDocument/2006/math" xmlns:v="urn:schemas-microsoft-com:vml" xmlns:wp14="http://schemas.microsoft.com/office/word/2010/wordprocessingDrawing" xmlns:wp="http://schemas.openxmlformats.org/drawingml/2006/wordprocessingDrawing" xmlns:w10="urn:schemas-microsoft-com:office:word" xmlns:w="http://schemas.openxmlformats.org/wordprocessingml/2006/main" xmlns:w14="http://schemas.microsoft.com/office/word/2010/wordml" xmlns:w15="http://schemas.microsoft.com/office/word/2012/wordml" xmlns:wpg="http://schemas.microsoft.com/office/word/2010/wordprocessingGroup" xmlns:wpi="http://schemas.microsoft.com/office/word/2010/wordprocessingInk" xmlns:wne="http://schemas.microsoft.com/office/word/2006/wordml" xmlns:wps="http://schemas.microsoft.com/office/word/2010/wordprocessingShape" mc:Ignorable="w14 w15 wp14">
   <w:body>
     <w:p>
       <w:pPr>
@@ -11,7 +11,6 @@
       <w:r>
         <w:rPr>
           <w:noProof/>
-          <w:lang w:val="en-AU" w:eastAsia="en-AU" w:bidi="ar-SA"/>
         </w:rPr>
         <w:drawing>
           <wp:anchor distT="0" distB="0" distL="114300" distR="114300" simplePos="0" relativeHeight="251686912" behindDoc="1" locked="0" layoutInCell="1" allowOverlap="1" wp14:anchorId="6B883BA5" wp14:editId="422798C4">
@@ -225,7 +224,6 @@
       <w:r>
         <w:rPr>
           <w:noProof/>
-          <w:lang w:val="en-AU" w:eastAsia="en-AU" w:bidi="ar-SA"/>
         </w:rPr>
         <mc:AlternateContent>
           <mc:Choice Requires="wps">
@@ -449,7 +447,6 @@
           <w:color w:val="ED7D31" w:themeColor="accent2"/>
           <w:sz w:val="36"/>
           <w:szCs w:val="44"/>
-          <w:lang w:val="en-AU" w:eastAsia="en-AU" w:bidi="ar-SA"/>
         </w:rPr>
         <mc:AlternateContent>
           <mc:Choice Requires="wps">
@@ -529,7 +526,6 @@
         <w:rPr>
           <w:noProof/>
           <w:color w:val="7030A0"/>
-          <w:lang w:val="en-AU" w:eastAsia="en-AU" w:bidi="ar-SA"/>
         </w:rPr>
         <mc:AlternateContent>
           <mc:Choice Requires="wps">
@@ -796,8 +792,30 @@
                                   <w14:round/>
                                 </w14:textOutline>
                               </w:rPr>
-                              <w:t>Rowena Kok</w:t>
+                              <w:t xml:space="preserve">Rowena </w:t>
                             </w:r>
+                            <w:proofErr w:type="spellStart"/>
+                            <w:r>
+                              <w:rPr>
+                                <w:rFonts w:eastAsia="Calibri" w:cs="Calibri"/>
+                                <w:color w:val="C45911" w:themeColor="accent2" w:themeShade="BF"/>
+                                <w:sz w:val="40"/>
+                                <w:szCs w:val="48"/>
+                                <w:lang w:val="en-AU"/>
+                                <w14:shadow w14:blurRad="38100" w14:dist="25400" w14:dir="5400000" w14:sx="100000" w14:sy="100000" w14:kx="0" w14:ky="0" w14:algn="ctr">
+                                  <w14:srgbClr w14:val="6E747A">
+                                    <w14:alpha w14:val="57000"/>
+                                  </w14:srgbClr>
+                                </w14:shadow>
+                                <w14:textOutline w14:w="0" w14:cap="flat" w14:cmpd="sng" w14:algn="ctr">
+                                  <w14:noFill/>
+                                  <w14:prstDash w14:val="solid"/>
+                                  <w14:round/>
+                                </w14:textOutline>
+                              </w:rPr>
+                              <w:t>Kok</w:t>
+                            </w:r>
+                            <w:proofErr w:type="spellEnd"/>
                             <w:r>
                               <w:rPr>
                                 <w:rFonts w:eastAsia="Calibri" w:cs="Calibri"/>
@@ -1364,7 +1382,6 @@
           <w:color w:val="ED7D31" w:themeColor="accent2"/>
           <w:sz w:val="36"/>
           <w:szCs w:val="44"/>
-          <w:lang w:val="en-AU" w:eastAsia="en-AU" w:bidi="ar-SA"/>
         </w:rPr>
         <w:lastRenderedPageBreak/>
         <mc:AlternateContent>
@@ -1516,6 +1533,7 @@
         </w:rPr>
         <w:t xml:space="preserve">Section 1: </w:t>
       </w:r>
+      <w:proofErr w:type="spellStart"/>
       <w:r>
         <w:rPr>
           <w:b/>
@@ -1528,6 +1546,7 @@
         </w:rPr>
         <w:t>Modeling</w:t>
       </w:r>
+      <w:proofErr w:type="spellEnd"/>
     </w:p>
     <w:p>
       <w:pPr>
@@ -1813,7 +1832,6 @@
           <w:color w:val="1F4E79" w:themeColor="accent5" w:themeShade="80"/>
           <w:sz w:val="32"/>
           <w:szCs w:val="36"/>
-          <w:lang w:val="en-AU" w:eastAsia="en-AU" w:bidi="ar-SA"/>
         </w:rPr>
         <w:drawing>
           <wp:anchor distT="0" distB="0" distL="114300" distR="114300" simplePos="0" relativeHeight="251683840" behindDoc="1" locked="0" layoutInCell="1" allowOverlap="1" wp14:anchorId="0FF06562" wp14:editId="4A8530EE">
@@ -1896,6 +1914,7 @@
         </w:rPr>
         <w:br w:type="page"/>
       </w:r>
+      <w:proofErr w:type="spellStart"/>
       <w:r>
         <w:rPr>
           <w:lang w:val="en-AU"/>
@@ -1903,6 +1922,7 @@
         <w:lastRenderedPageBreak/>
         <w:t>Modeling</w:t>
       </w:r>
+      <w:proofErr w:type="spellEnd"/>
     </w:p>
     <w:p>
       <w:pPr>
@@ -2040,7 +2060,21 @@
         <w:rPr>
           <w:lang w:val="en-AU"/>
         </w:rPr>
-        <w:t xml:space="preserve">This is in line with our data mining goal as we wish to produce a model that is able to classify a Pokémon given </w:t>
+        <w:t xml:space="preserve">This is in line with our data mining goal as we wish to produce a model that </w:t>
+      </w:r>
+      <w:proofErr w:type="gramStart"/>
+      <w:r>
+        <w:rPr>
+          <w:lang w:val="en-AU"/>
+        </w:rPr>
+        <w:t>is able to</w:t>
+      </w:r>
+      <w:proofErr w:type="gramEnd"/>
+      <w:r>
+        <w:rPr>
+          <w:lang w:val="en-AU"/>
+        </w:rPr>
+        <w:t xml:space="preserve"> classify a Pokémon given </w:t>
       </w:r>
       <w:r>
         <w:rPr>
@@ -2096,7 +2130,21 @@
         <w:rPr>
           <w:lang w:val="en-AU"/>
         </w:rPr>
-        <w:t xml:space="preserve">For a multi-binary classification, need to have a sufficient variety of data and sufficient observations for each class. Ideally, we require a size of at least 20 Pokémon for each Pokémon type in our dataset to assist our task. This will ensure there is sufficient data about each Pokémon type in order for our models to be able to find patterns and associations for each Pokémon type. Except for </w:t>
+        <w:t xml:space="preserve">For a multi-binary classification, need to have a sufficient variety of data and sufficient observations for each class. Ideally, we require a size of at least 20 Pokémon for each Pokémon type in our dataset to assist our task. This will ensure there is sufficient data about each Pokémon type </w:t>
+      </w:r>
+      <w:proofErr w:type="gramStart"/>
+      <w:r>
+        <w:rPr>
+          <w:lang w:val="en-AU"/>
+        </w:rPr>
+        <w:t>in order for</w:t>
+      </w:r>
+      <w:proofErr w:type="gramEnd"/>
+      <w:r>
+        <w:rPr>
+          <w:lang w:val="en-AU"/>
+        </w:rPr>
+        <w:t xml:space="preserve"> our models to be able to find patterns and associations for each Pokémon type. Except for </w:t>
       </w:r>
       <w:r>
         <w:rPr>
@@ -2236,7 +2284,21 @@
         <w:rPr>
           <w:lang w:val="en-AU"/>
         </w:rPr>
-        <w:t>high quality as it is complete and quite accurate with no missing features. However, there were a few features that we need to convert from a categorical variable into a numerical dummy variable for us to work with the data better and to allow for Python to work with data. In particular, these features included the 2</w:t>
+        <w:t xml:space="preserve">high quality as it is complete and quite accurate with no missing features. However, there were a few features that we need to convert from a categorical variable into a numerical dummy variable for us to work with the data better and to allow for Python to work with data. </w:t>
+      </w:r>
+      <w:proofErr w:type="gramStart"/>
+      <w:r>
+        <w:rPr>
+          <w:lang w:val="en-AU"/>
+        </w:rPr>
+        <w:t>In particular, these</w:t>
+      </w:r>
+      <w:proofErr w:type="gramEnd"/>
+      <w:r>
+        <w:rPr>
+          <w:lang w:val="en-AU"/>
+        </w:rPr>
+        <w:t xml:space="preserve"> features included the 2</w:t>
       </w:r>
       <w:r>
         <w:rPr>
@@ -2512,7 +2574,21 @@
               <w:rPr>
                 <w:lang w:val="en-AU"/>
               </w:rPr>
-              <w:t>Homoscedasticity such that the class covariances are identical</w:t>
+              <w:t xml:space="preserve">Homoscedasticity such that the class </w:t>
+            </w:r>
+            <w:proofErr w:type="spellStart"/>
+            <w:r>
+              <w:rPr>
+                <w:lang w:val="en-AU"/>
+              </w:rPr>
+              <w:t>covariances</w:t>
+            </w:r>
+            <w:proofErr w:type="spellEnd"/>
+            <w:r>
+              <w:rPr>
+                <w:lang w:val="en-AU"/>
+              </w:rPr>
+              <w:t xml:space="preserve"> are identical</w:t>
             </w:r>
           </w:p>
           <w:p>
@@ -2581,7 +2657,21 @@
               <w:rPr>
                 <w:lang w:val="en-AU"/>
               </w:rPr>
-              <w:t>Heteroscedasticity such that the class covariances are not identical</w:t>
+              <w:t xml:space="preserve">Heteroscedasticity such that the class </w:t>
+            </w:r>
+            <w:proofErr w:type="spellStart"/>
+            <w:r>
+              <w:rPr>
+                <w:lang w:val="en-AU"/>
+              </w:rPr>
+              <w:t>covariances</w:t>
+            </w:r>
+            <w:proofErr w:type="spellEnd"/>
+            <w:r>
+              <w:rPr>
+                <w:lang w:val="en-AU"/>
+              </w:rPr>
+              <w:t xml:space="preserve"> are not identical</w:t>
             </w:r>
           </w:p>
           <w:p>
@@ -3030,11 +3120,19 @@
           <w:lang w:val="en-AU"/>
         </w:rPr>
       </w:pPr>
-      <w:r>
-        <w:rPr>
-          <w:lang w:val="en-AU"/>
-        </w:rPr>
-        <w:t xml:space="preserve">In order to compute the accuracy, we have split up the data into a training and test set. We train our model on our training set. Furthermore, we tune the hyperparameters required for some of the models via cross-validation on the training set. We then estimate the test dataset with our models and compare whether were the model’s classifications were accurate or not. Therefore, the accuracy criteria will be constructed from the test data. We predict the test </w:t>
+      <w:proofErr w:type="gramStart"/>
+      <w:r>
+        <w:rPr>
+          <w:lang w:val="en-AU"/>
+        </w:rPr>
+        <w:t>In order to</w:t>
+      </w:r>
+      <w:proofErr w:type="gramEnd"/>
+      <w:r>
+        <w:rPr>
+          <w:lang w:val="en-AU"/>
+        </w:rPr>
+        <w:t xml:space="preserve"> compute the accuracy, we have split up the data into a training and test set. We train our model on our training set. Furthermore, we tune the hyperparameters required for some of the models via cross-validation on the training set. We then estimate the test dataset with our models and compare whether were the model’s classifications were accurate or not. Therefore, the accuracy criteria will be constructed from the test data. We predict the test </w:t>
       </w:r>
       <w:r>
         <w:rPr>
@@ -3310,7 +3408,35 @@
         <w:rPr>
           <w:lang w:val="en-AU"/>
         </w:rPr>
-        <w:t xml:space="preserve">We used cross-validation in order to train our hyperparameters. We specify a range of potential values for the numerous hyperparameters we wish to tune for each model. We then iterate through all possible combination of hyperparameter values. In particular, we split the training dataset into k folds, and with that, we train the model on k-1 folds and predict the last fold. We repeat this process such that each fold gets a chance at being predicted. We then </w:t>
+        <w:t xml:space="preserve">We used cross-validation </w:t>
+      </w:r>
+      <w:proofErr w:type="gramStart"/>
+      <w:r>
+        <w:rPr>
+          <w:lang w:val="en-AU"/>
+        </w:rPr>
+        <w:t>in order to</w:t>
+      </w:r>
+      <w:proofErr w:type="gramEnd"/>
+      <w:r>
+        <w:rPr>
+          <w:lang w:val="en-AU"/>
+        </w:rPr>
+        <w:t xml:space="preserve"> train our hyperparameters. We specify a range of potential values for the numerous hyperparameters we wish to tune for each model. We then iterate through all possible combination of hyperparameter values. </w:t>
+      </w:r>
+      <w:proofErr w:type="gramStart"/>
+      <w:r>
+        <w:rPr>
+          <w:lang w:val="en-AU"/>
+        </w:rPr>
+        <w:t>In particular, we</w:t>
+      </w:r>
+      <w:proofErr w:type="gramEnd"/>
+      <w:r>
+        <w:rPr>
+          <w:lang w:val="en-AU"/>
+        </w:rPr>
+        <w:t xml:space="preserve"> split the training dataset into k folds, and with that, we train the model on k-1 folds and predict the last fold. We repeat this process such that each fold gets a chance at being predicted. We then </w:t>
       </w:r>
       <w:r>
         <w:rPr>
@@ -3322,7 +3448,21 @@
         <w:rPr>
           <w:lang w:val="en-AU"/>
         </w:rPr>
-        <w:t xml:space="preserve"> the accuracy of our predictions as a whole with those particular hyperparameters settings. The final hyperparameters used for the model are the hyperparameters which led to the best predictions for the k-folds. However, this is costly to run computationally wise, and therefore we employed randomised search. </w:t>
+        <w:t xml:space="preserve"> the accuracy of our predictions </w:t>
+      </w:r>
+      <w:proofErr w:type="gramStart"/>
+      <w:r>
+        <w:rPr>
+          <w:lang w:val="en-AU"/>
+        </w:rPr>
+        <w:t>as a whole with</w:t>
+      </w:r>
+      <w:proofErr w:type="gramEnd"/>
+      <w:r>
+        <w:rPr>
+          <w:lang w:val="en-AU"/>
+        </w:rPr>
+        <w:t xml:space="preserve"> those particular hyperparameters settings. The final hyperparameters used for the model are the hyperparameters which led to the best predictions for the k-folds. However, this is costly to run computationally wise, and therefore we employed randomised search. </w:t>
       </w:r>
       <w:r>
         <w:rPr>
@@ -3370,20 +3510,48 @@
         <w:rPr>
           <w:lang w:val="en-AU"/>
         </w:rPr>
-        <w:t>a particular combination if previous similar combinations were not promising. This saves computing time.</w:t>
-      </w:r>
-    </w:p>
-    <w:p>
-      <w:pPr>
-        <w:rPr>
-          <w:lang w:val="en-AU"/>
-        </w:rPr>
-      </w:pPr>
-      <w:r>
-        <w:rPr>
-          <w:lang w:val="en-AU"/>
-        </w:rPr>
-        <w:t xml:space="preserve">From this, we then combine the 3 best models in order to create a voting ensemble. </w:t>
+        <w:t xml:space="preserve">a </w:t>
+      </w:r>
+      <w:proofErr w:type="gramStart"/>
+      <w:r>
+        <w:rPr>
+          <w:lang w:val="en-AU"/>
+        </w:rPr>
+        <w:t>particular combination</w:t>
+      </w:r>
+      <w:proofErr w:type="gramEnd"/>
+      <w:r>
+        <w:rPr>
+          <w:lang w:val="en-AU"/>
+        </w:rPr>
+        <w:t xml:space="preserve"> if previous similar combinations were not promising. This saves computing time.</w:t>
+      </w:r>
+    </w:p>
+    <w:p>
+      <w:pPr>
+        <w:rPr>
+          <w:lang w:val="en-AU"/>
+        </w:rPr>
+      </w:pPr>
+      <w:r>
+        <w:rPr>
+          <w:lang w:val="en-AU"/>
+        </w:rPr>
+        <w:t xml:space="preserve">From this, we then combine the 3 best models </w:t>
+      </w:r>
+      <w:proofErr w:type="gramStart"/>
+      <w:r>
+        <w:rPr>
+          <w:lang w:val="en-AU"/>
+        </w:rPr>
+        <w:t>in order to</w:t>
+      </w:r>
+      <w:proofErr w:type="gramEnd"/>
+      <w:r>
+        <w:rPr>
+          <w:lang w:val="en-AU"/>
+        </w:rPr>
+        <w:t xml:space="preserve"> create a voting ensemble. </w:t>
       </w:r>
       <w:r>
         <w:rPr>
@@ -3407,7 +3575,49 @@
         <w:rPr>
           <w:lang w:val="en-AU"/>
         </w:rPr>
-        <w:t xml:space="preserve"> Pokémon type to classify a particular Pokémon, we assign the Pokémon to that class. We specified 3 models because we require an odd number of models in order to ensure that there is a majority vote for each classification we make. A further step we utilised is soft voting, whereby we give a higher vote to the models that are seen as better at classifying Pokémon based on their accuracies as sing</w:t>
+        <w:t xml:space="preserve"> Pokémon type to classify a </w:t>
+      </w:r>
+      <w:proofErr w:type="gramStart"/>
+      <w:r>
+        <w:rPr>
+          <w:lang w:val="en-AU"/>
+        </w:rPr>
+        <w:t>particular Pokémon</w:t>
+      </w:r>
+      <w:proofErr w:type="gramEnd"/>
+      <w:r>
+        <w:rPr>
+          <w:lang w:val="en-AU"/>
+        </w:rPr>
+        <w:t xml:space="preserve">, we assign the Pokémon to that class. We specified 3 models because we require an odd number of models </w:t>
+      </w:r>
+      <w:proofErr w:type="gramStart"/>
+      <w:r>
+        <w:rPr>
+          <w:lang w:val="en-AU"/>
+        </w:rPr>
+        <w:t>in order to</w:t>
+      </w:r>
+      <w:proofErr w:type="gramEnd"/>
+      <w:r>
+        <w:rPr>
+          <w:lang w:val="en-AU"/>
+        </w:rPr>
+        <w:t xml:space="preserve"> ensure that there is a majority vote for each classification we make. A further step we utilised is soft voting, whereby we give a higher vote to the models that </w:t>
+      </w:r>
+      <w:proofErr w:type="gramStart"/>
+      <w:r>
+        <w:rPr>
+          <w:lang w:val="en-AU"/>
+        </w:rPr>
+        <w:t>are seen as</w:t>
+      </w:r>
+      <w:proofErr w:type="gramEnd"/>
+      <w:r>
+        <w:rPr>
+          <w:lang w:val="en-AU"/>
+        </w:rPr>
+        <w:t xml:space="preserve"> better at classifying Pokémon based on their accuracies as sing</w:t>
       </w:r>
       <w:r>
         <w:rPr>
@@ -3498,7 +3708,21 @@
         <w:rPr>
           <w:lang w:val="en-AU"/>
         </w:rPr>
-        <w:t xml:space="preserve"> theorem in order to predict the class of a given</w:t>
+        <w:t xml:space="preserve"> theorem </w:t>
+      </w:r>
+      <w:proofErr w:type="gramStart"/>
+      <w:r>
+        <w:rPr>
+          <w:lang w:val="en-AU"/>
+        </w:rPr>
+        <w:t>in order to</w:t>
+      </w:r>
+      <w:proofErr w:type="gramEnd"/>
+      <w:r>
+        <w:rPr>
+          <w:lang w:val="en-AU"/>
+        </w:rPr>
+        <w:t xml:space="preserve"> predict the class of a given</w:t>
       </w:r>
       <w:r>
         <w:rPr>
@@ -3516,7 +3740,35 @@
         <w:rPr>
           <w:lang w:val="en-AU"/>
         </w:rPr>
-        <w:t xml:space="preserve"> assigns a certain Pokemon X to type k if the conditional probability of X being k given its particular features is greater than the conditional probability of X being any other type.</w:t>
+        <w:t xml:space="preserve"> assigns a certain </w:t>
+      </w:r>
+      <w:proofErr w:type="spellStart"/>
+      <w:r>
+        <w:rPr>
+          <w:lang w:val="en-AU"/>
+        </w:rPr>
+        <w:t>Pokemon</w:t>
+      </w:r>
+      <w:proofErr w:type="spellEnd"/>
+      <w:r>
+        <w:rPr>
+          <w:lang w:val="en-AU"/>
+        </w:rPr>
+        <w:t xml:space="preserve"> X to type k if the conditional probability of X being k given its </w:t>
+      </w:r>
+      <w:proofErr w:type="gramStart"/>
+      <w:r>
+        <w:rPr>
+          <w:lang w:val="en-AU"/>
+        </w:rPr>
+        <w:t>particular features</w:t>
+      </w:r>
+      <w:proofErr w:type="gramEnd"/>
+      <w:r>
+        <w:rPr>
+          <w:lang w:val="en-AU"/>
+        </w:rPr>
+        <w:t xml:space="preserve"> is greater than the conditional probability of X being any other type.</w:t>
       </w:r>
       <w:r>
         <w:rPr>
@@ -3691,7 +3943,21 @@
         <w:rPr>
           <w:lang w:val="en-AU"/>
         </w:rPr>
-        <w:t xml:space="preserve">is similar to LDA but does not </w:t>
+        <w:t xml:space="preserve">is </w:t>
+      </w:r>
+      <w:proofErr w:type="gramStart"/>
+      <w:r>
+        <w:rPr>
+          <w:lang w:val="en-AU"/>
+        </w:rPr>
+        <w:t>similar to</w:t>
+      </w:r>
+      <w:proofErr w:type="gramEnd"/>
+      <w:r>
+        <w:rPr>
+          <w:lang w:val="en-AU"/>
+        </w:rPr>
+        <w:t xml:space="preserve"> LDA but does not </w:t>
       </w:r>
       <w:r>
         <w:rPr>
@@ -3756,7 +4022,21 @@
         <w:rPr>
           <w:lang w:val="en-AU"/>
         </w:rPr>
-        <w:t xml:space="preserve"> in order to calculate the coefficients of the regression</w:t>
+        <w:t xml:space="preserve"> </w:t>
+      </w:r>
+      <w:proofErr w:type="gramStart"/>
+      <w:r>
+        <w:rPr>
+          <w:lang w:val="en-AU"/>
+        </w:rPr>
+        <w:t>in order to</w:t>
+      </w:r>
+      <w:proofErr w:type="gramEnd"/>
+      <w:r>
+        <w:rPr>
+          <w:lang w:val="en-AU"/>
+        </w:rPr>
+        <w:t xml:space="preserve"> calculate the coefficients of the regression</w:t>
       </w:r>
       <w:r>
         <w:rPr>
@@ -3805,6 +4085,26 @@
           <w:lang w:val="en-AU"/>
         </w:rPr>
       </w:pPr>
+      <w:r>
+        <w:rPr>
+          <w:lang w:val="en-AU"/>
+        </w:rPr>
+        <w:t xml:space="preserve">A decision tree constructs a tree like structure whereby the nodes are the features of the dataset. The leaf nodes are the final classification prediction for that </w:t>
+      </w:r>
+      <w:proofErr w:type="gramStart"/>
+      <w:r>
+        <w:rPr>
+          <w:lang w:val="en-AU"/>
+        </w:rPr>
+        <w:t>particular observation</w:t>
+      </w:r>
+      <w:proofErr w:type="gramEnd"/>
+      <w:r>
+        <w:rPr>
+          <w:lang w:val="en-AU"/>
+        </w:rPr>
+        <w:t>. There are many ways to construct decision trees based on different methods of splitting the features. Such methods can include looking at the Gini coefficient or entropy each time we split a tree.</w:t>
+      </w:r>
     </w:p>
     <w:p>
       <w:pPr>
@@ -3814,15 +4114,6 @@
           <w:lang w:val="en-AU"/>
         </w:rPr>
       </w:pPr>
-      <w:r>
-        <w:rPr>
-          <w:b/>
-          <w:color w:val="C45911" w:themeColor="accent2" w:themeShade="BF"/>
-          <w:highlight w:val="yellow"/>
-          <w:lang w:val="en-AU"/>
-        </w:rPr>
-        <w:t>Need to write stuff later</w:t>
-      </w:r>
     </w:p>
     <w:p>
       <w:pPr>
@@ -3858,7 +4149,21 @@
         <w:rPr>
           <w:lang w:val="en-AU"/>
         </w:rPr>
-        <w:t>Random forests was another technique employed into the creation of the model. Random forests are extensions of decision trees, whereby multiple decision trees are created through the process of</w:t>
+        <w:t xml:space="preserve">Random forests </w:t>
+      </w:r>
+      <w:proofErr w:type="gramStart"/>
+      <w:r>
+        <w:rPr>
+          <w:lang w:val="en-AU"/>
+        </w:rPr>
+        <w:t>was</w:t>
+      </w:r>
+      <w:proofErr w:type="gramEnd"/>
+      <w:r>
+        <w:rPr>
+          <w:lang w:val="en-AU"/>
+        </w:rPr>
+        <w:t xml:space="preserve"> another technique employed into the creation of the model. Random forests are extensions of decision trees, whereby multiple decision trees are created through the process of</w:t>
       </w:r>
       <w:r>
         <w:rPr>
@@ -3872,7 +4177,49 @@
         <w:rPr>
           <w:lang w:val="en-AU"/>
         </w:rPr>
-        <w:t>taking a bootstrap sample from the training set. Unlike typical decision trees which allows for splitting along the entire feature space, random forests injects a stochastic element into the algorithm by forcing each decision tree to be constructed based on a randomly selected subspace of the features. This forces different decision trees to be constructed. This will construct more robust predictions as unlike the single decision tree case which can overfit due to some features, the fact that the random forest decision trees has less features to construct trees means that it is much more robust to overfitting.</w:t>
+        <w:t xml:space="preserve">taking a bootstrap sample from the training set. Unlike typical decision trees which allows for splitting along the entire feature space, random forests </w:t>
+      </w:r>
+      <w:proofErr w:type="gramStart"/>
+      <w:r>
+        <w:rPr>
+          <w:lang w:val="en-AU"/>
+        </w:rPr>
+        <w:t>injects</w:t>
+      </w:r>
+      <w:proofErr w:type="gramEnd"/>
+      <w:r>
+        <w:rPr>
+          <w:lang w:val="en-AU"/>
+        </w:rPr>
+        <w:t xml:space="preserve"> a stochastic element into the algorithm by forcing each decision tree to be constructed based on a randomly selected subspace of the features. </w:t>
+      </w:r>
+      <w:proofErr w:type="gramStart"/>
+      <w:r>
+        <w:rPr>
+          <w:lang w:val="en-AU"/>
+        </w:rPr>
+        <w:t>This forces</w:t>
+      </w:r>
+      <w:proofErr w:type="gramEnd"/>
+      <w:r>
+        <w:rPr>
+          <w:lang w:val="en-AU"/>
+        </w:rPr>
+        <w:t xml:space="preserve"> different decision trees to be constructed. This will construct more robust predictions as unlike the single decision tree case which can overfit due to some features, the fact that the random forest decision trees </w:t>
+      </w:r>
+      <w:proofErr w:type="gramStart"/>
+      <w:r>
+        <w:rPr>
+          <w:lang w:val="en-AU"/>
+        </w:rPr>
+        <w:t>has</w:t>
+      </w:r>
+      <w:proofErr w:type="gramEnd"/>
+      <w:r>
+        <w:rPr>
+          <w:lang w:val="en-AU"/>
+        </w:rPr>
+        <w:t xml:space="preserve"> less features to construct trees means that it is much more robust to overfitting.</w:t>
       </w:r>
     </w:p>
     <w:p>
@@ -3979,6 +4326,15 @@
     <w:p>
       <w:pPr>
         <w:rPr>
+          <w:lang w:val="en-AU"/>
+        </w:rPr>
+      </w:pPr>
+      <w:bookmarkStart w:id="0" w:name="_GoBack"/>
+      <w:bookmarkEnd w:id="0"/>
+    </w:p>
+    <w:p>
+      <w:pPr>
+        <w:rPr>
           <w:b/>
           <w:bCs/>
           <w:lang w:val="en-AU"/>
@@ -3990,6 +4346,7 @@
           <w:bCs/>
           <w:lang w:val="en-AU"/>
         </w:rPr>
+        <w:lastRenderedPageBreak/>
         <w:t>Gradient Boosting</w:t>
       </w:r>
     </w:p>
@@ -4015,20 +4372,27 @@
         <w:rPr>
           <w:lang w:val="en-AU"/>
         </w:rPr>
-        <w:t xml:space="preserve">0-1 loss function </w:t>
-      </w:r>
-      <w:r>
-        <w:rPr>
-          <w:lang w:val="en-AU"/>
-        </w:rPr>
-        <w:t xml:space="preserve"> through the process of gradient descent, an optimisation technique by traversing the negative gradient of a function in order to find a local minimum of the loss function. Gradient boosting </w:t>
-      </w:r>
-      <w:r>
-        <w:rPr>
-          <w:lang w:val="en-AU"/>
-        </w:rPr>
-        <w:lastRenderedPageBreak/>
-        <w:t xml:space="preserve">construct learners such that they will be maximally correlated with the negative gradient of the loss function and therefore allow for it to be an easier process to locate the minimum of the loss function. </w:t>
+        <w:t xml:space="preserve">0-1 loss </w:t>
+      </w:r>
+      <w:proofErr w:type="gramStart"/>
+      <w:r>
+        <w:rPr>
+          <w:lang w:val="en-AU"/>
+        </w:rPr>
+        <w:t xml:space="preserve">function </w:t>
+      </w:r>
+      <w:r>
+        <w:rPr>
+          <w:lang w:val="en-AU"/>
+        </w:rPr>
+        <w:t xml:space="preserve"> through</w:t>
+      </w:r>
+      <w:proofErr w:type="gramEnd"/>
+      <w:r>
+        <w:rPr>
+          <w:lang w:val="en-AU"/>
+        </w:rPr>
+        <w:t xml:space="preserve"> the process of gradient descent, an optimisation technique by traversing the negative gradient of a function in order to find a local minimum of the loss function. Gradient boosting construct learners such that they will be maximally correlated with the negative gradient of the loss function and therefore allow for it to be an easier process to locate the minimum of the loss function. </w:t>
       </w:r>
     </w:p>
     <w:p>
@@ -5004,7 +5368,21 @@
         <w:rPr>
           <w:lang w:val="en-AU"/>
         </w:rPr>
-        <w:t>here were no unusual patterns revealed by the models and no calculation inconsistencies. This was definitely a result of no particular data quality issues faced in our dataset.</w:t>
+        <w:t xml:space="preserve">here were no unusual patterns revealed by the models and no calculation inconsistencies. This was </w:t>
+      </w:r>
+      <w:proofErr w:type="gramStart"/>
+      <w:r>
+        <w:rPr>
+          <w:lang w:val="en-AU"/>
+        </w:rPr>
+        <w:t>definitely a</w:t>
+      </w:r>
+      <w:proofErr w:type="gramEnd"/>
+      <w:r>
+        <w:rPr>
+          <w:lang w:val="en-AU"/>
+        </w:rPr>
+        <w:t xml:space="preserve"> result of no particular data quality issues faced in our dataset.</w:t>
       </w:r>
     </w:p>
     <w:p>
@@ -5041,7 +5419,22 @@
         <w:rPr>
           <w:lang w:val="en-AU"/>
         </w:rPr>
-        <w:t>There is no particular need to revised parameters as the optimal hyperparameters were already selected at the beginning of the process. Furthermore, we have tried a plethora of different models and even combined them. One potential task for the future is to try further voting ensembles and see if any improvements can be made there.</w:t>
+        <w:lastRenderedPageBreak/>
+        <w:t xml:space="preserve">There is no </w:t>
+      </w:r>
+      <w:proofErr w:type="gramStart"/>
+      <w:r>
+        <w:rPr>
+          <w:lang w:val="en-AU"/>
+        </w:rPr>
+        <w:t>particular need</w:t>
+      </w:r>
+      <w:proofErr w:type="gramEnd"/>
+      <w:r>
+        <w:rPr>
+          <w:lang w:val="en-AU"/>
+        </w:rPr>
+        <w:t xml:space="preserve"> to revised parameters as the optimal hyperparameters were already selected at the beginning of the process. Furthermore, we have tried a plethora of different models and even combined them. One potential task for the future is to try further voting ensembles and see if any improvements can be made there.</w:t>
       </w:r>
     </w:p>
     <w:p>
@@ -5055,7 +5448,6 @@
         <w:rPr>
           <w:lang w:val="en-AU"/>
         </w:rPr>
-        <w:lastRenderedPageBreak/>
         <w:t>Evaluation</w:t>
       </w:r>
     </w:p>
@@ -5084,7 +5476,21 @@
         <w:rPr>
           <w:lang w:val="en-AU" w:bidi="ar-SA"/>
         </w:rPr>
-        <w:t>This study produced overwhelmingly successful results in terms of accurately classifying Pokemon into their respective types</w:t>
+        <w:t xml:space="preserve">This study produced overwhelmingly successful results in terms of accurately classifying </w:t>
+      </w:r>
+      <w:proofErr w:type="spellStart"/>
+      <w:r>
+        <w:rPr>
+          <w:lang w:val="en-AU" w:bidi="ar-SA"/>
+        </w:rPr>
+        <w:t>Pokemon</w:t>
+      </w:r>
+      <w:proofErr w:type="spellEnd"/>
+      <w:r>
+        <w:rPr>
+          <w:lang w:val="en-AU" w:bidi="ar-SA"/>
+        </w:rPr>
+        <w:t xml:space="preserve"> into their respective types</w:t>
       </w:r>
       <w:r>
         <w:rPr>
@@ -7030,27 +7436,33 @@
         <w:rPr>
           <w:lang w:val="en-AU" w:bidi="ar-SA"/>
         </w:rPr>
-        <w:t>. The precision metric can be interpreted as the percentage of positive predictions that were correct. The table above indicates that the final voting ensemble performed the best with respect to this metric, and naïve Bayes performed the worse – this is in line with the accuracy measure.</w:t>
-      </w:r>
-    </w:p>
-    <w:p>
-      <w:pPr>
-        <w:rPr>
-          <w:lang w:val="en-AU" w:bidi="ar-SA"/>
-        </w:rPr>
-      </w:pPr>
-    </w:p>
-    <w:p>
-      <w:pPr>
-        <w:rPr>
-          <w:lang w:val="en-AU" w:bidi="ar-SA"/>
-        </w:rPr>
-      </w:pPr>
+        <w:t xml:space="preserve">. The precision metric can be interpreted as the percentage of positive predictions that </w:t>
+      </w:r>
       <w:r>
         <w:rPr>
           <w:lang w:val="en-AU" w:bidi="ar-SA"/>
         </w:rPr>
         <w:lastRenderedPageBreak/>
+        <w:t>were correct. The table above indicates that the final voting ensemble performed the best with respect to this metric, and naïve Bayes performed the worse – this is in line with the accuracy measure.</w:t>
+      </w:r>
+    </w:p>
+    <w:p>
+      <w:pPr>
+        <w:rPr>
+          <w:lang w:val="en-AU" w:bidi="ar-SA"/>
+        </w:rPr>
+      </w:pPr>
+    </w:p>
+    <w:p>
+      <w:pPr>
+        <w:rPr>
+          <w:lang w:val="en-AU" w:bidi="ar-SA"/>
+        </w:rPr>
+      </w:pPr>
+      <w:r>
+        <w:rPr>
+          <w:lang w:val="en-AU" w:bidi="ar-SA"/>
+        </w:rPr>
         <w:t xml:space="preserve">As </w:t>
       </w:r>
       <w:r>
@@ -7081,7 +7493,21 @@
         <w:rPr>
           <w:lang w:val="en-AU" w:bidi="ar-SA"/>
         </w:rPr>
-        <w:t xml:space="preserve"> This can be further analysed by observing the recall measure, which represents the percentage of true positives that were correctly predicted as being positive. Surprisingly, the naïve Bayes model greatly outperformed all other models according to this metric. From its low precision and high recall, we can infer that it is too optimistic in determining a positive value for each type. Conversely, from the other models’ moderate precision and low recall, it appears that they are much more conservative in classifying Pokemon as a certain type.</w:t>
+        <w:t xml:space="preserve"> This can be further analysed by observing the recall measure, which represents the percentage of true positives that were correctly predicted as being positive. Surprisingly, the naïve Bayes model greatly outperformed all other models according to this metric. From its low precision and high recall, we can infer that it is too optimistic in determining a positive value for each type. Conversely, from the other models’ moderate precision and low recall, it appears that they are much more conservative in classifying </w:t>
+      </w:r>
+      <w:proofErr w:type="spellStart"/>
+      <w:r>
+        <w:rPr>
+          <w:lang w:val="en-AU" w:bidi="ar-SA"/>
+        </w:rPr>
+        <w:t>Pokemon</w:t>
+      </w:r>
+      <w:proofErr w:type="spellEnd"/>
+      <w:r>
+        <w:rPr>
+          <w:lang w:val="en-AU" w:bidi="ar-SA"/>
+        </w:rPr>
+        <w:t xml:space="preserve"> as a certain type.</w:t>
       </w:r>
     </w:p>
     <w:p>
@@ -7128,13 +7554,35 @@
         <w:rPr>
           <w:lang w:val="en-AU" w:bidi="ar-SA"/>
         </w:rPr>
-        <w:t xml:space="preserve">As such, it appears that our models are more useful in ruling out what type a given Pokemon is, rather than correctly predicting a specific type. </w:t>
-      </w:r>
-      <w:r>
-        <w:rPr>
-          <w:lang w:val="en-AU" w:bidi="ar-SA"/>
-        </w:rPr>
-        <w:t xml:space="preserve">In regards to the original business </w:t>
+        <w:t xml:space="preserve">As such, it appears that our models are more useful in ruling out what type a given </w:t>
+      </w:r>
+      <w:proofErr w:type="spellStart"/>
+      <w:r>
+        <w:rPr>
+          <w:lang w:val="en-AU" w:bidi="ar-SA"/>
+        </w:rPr>
+        <w:t>Pokemon</w:t>
+      </w:r>
+      <w:proofErr w:type="spellEnd"/>
+      <w:r>
+        <w:rPr>
+          <w:lang w:val="en-AU" w:bidi="ar-SA"/>
+        </w:rPr>
+        <w:t xml:space="preserve"> is, rather than correctly predicting a specific type. </w:t>
+      </w:r>
+      <w:proofErr w:type="gramStart"/>
+      <w:r>
+        <w:rPr>
+          <w:lang w:val="en-AU" w:bidi="ar-SA"/>
+        </w:rPr>
+        <w:t>In regards to</w:t>
+      </w:r>
+      <w:proofErr w:type="gramEnd"/>
+      <w:r>
+        <w:rPr>
+          <w:lang w:val="en-AU" w:bidi="ar-SA"/>
+        </w:rPr>
+        <w:t xml:space="preserve"> the original business </w:t>
       </w:r>
       <w:r>
         <w:rPr>
@@ -7164,7 +7612,21 @@
         <w:rPr>
           <w:lang w:val="en-AU" w:bidi="ar-SA"/>
         </w:rPr>
-        <w:t xml:space="preserve"> Further testing is required in order to determine the performance of the models</w:t>
+        <w:t xml:space="preserve"> Further testing is required </w:t>
+      </w:r>
+      <w:proofErr w:type="gramStart"/>
+      <w:r>
+        <w:rPr>
+          <w:lang w:val="en-AU" w:bidi="ar-SA"/>
+        </w:rPr>
+        <w:t>in order to</w:t>
+      </w:r>
+      <w:proofErr w:type="gramEnd"/>
+      <w:r>
+        <w:rPr>
+          <w:lang w:val="en-AU" w:bidi="ar-SA"/>
+        </w:rPr>
+        <w:t xml:space="preserve"> determine the performance of the models</w:t>
       </w:r>
       <w:r>
         <w:rPr>
@@ -7176,7 +7638,21 @@
         <w:rPr>
           <w:lang w:val="en-AU" w:bidi="ar-SA"/>
         </w:rPr>
-        <w:t>incomplete information, given that one of the criteria was to be able to classify Pokemon with a quarter of the features having incomplete information.</w:t>
+        <w:t xml:space="preserve">incomplete information, given that one of the criteria was to be able to classify </w:t>
+      </w:r>
+      <w:proofErr w:type="spellStart"/>
+      <w:r>
+        <w:rPr>
+          <w:lang w:val="en-AU" w:bidi="ar-SA"/>
+        </w:rPr>
+        <w:t>Pokemon</w:t>
+      </w:r>
+      <w:proofErr w:type="spellEnd"/>
+      <w:r>
+        <w:rPr>
+          <w:lang w:val="en-AU" w:bidi="ar-SA"/>
+        </w:rPr>
+        <w:t xml:space="preserve"> with a quarter of the features having incomplete information.</w:t>
       </w:r>
     </w:p>
     <w:p>
@@ -7271,7 +7747,21 @@
         <w:rPr>
           <w:lang w:val="en-AU" w:bidi="ar-SA"/>
         </w:rPr>
-        <w:t>Although we have completed one of the original three main business objectives – being able to identify a Pokemon’s primary type – testing different combinations for the final ensemble, and adjusting the criteria for selection would be useful. The remaining business objectives are discussed in the Next Steps section below.</w:t>
+        <w:t xml:space="preserve">Although we have completed one of the original three main business objectives – being able to identify a </w:t>
+      </w:r>
+      <w:proofErr w:type="spellStart"/>
+      <w:r>
+        <w:rPr>
+          <w:lang w:val="en-AU" w:bidi="ar-SA"/>
+        </w:rPr>
+        <w:t>Pokemon’s</w:t>
+      </w:r>
+      <w:proofErr w:type="spellEnd"/>
+      <w:r>
+        <w:rPr>
+          <w:lang w:val="en-AU" w:bidi="ar-SA"/>
+        </w:rPr>
+        <w:t xml:space="preserve"> primary type – testing different combinations for the final ensemble, and adjusting the criteria for selection would be useful. The remaining business objectives are discussed in the Next Steps section below.</w:t>
       </w:r>
     </w:p>
     <w:p>
@@ -7305,7 +7795,21 @@
         <w:rPr>
           <w:lang w:val="en-AU" w:bidi="ar-SA"/>
         </w:rPr>
-        <w:t xml:space="preserve"> as it resulting in higher quality models, and enabled greater focus on the modelling phase and evaluation of the results</w:t>
+        <w:t xml:space="preserve"> as it </w:t>
+      </w:r>
+      <w:proofErr w:type="gramStart"/>
+      <w:r>
+        <w:rPr>
+          <w:lang w:val="en-AU" w:bidi="ar-SA"/>
+        </w:rPr>
+        <w:t>resulting</w:t>
+      </w:r>
+      <w:proofErr w:type="gramEnd"/>
+      <w:r>
+        <w:rPr>
+          <w:lang w:val="en-AU" w:bidi="ar-SA"/>
+        </w:rPr>
+        <w:t xml:space="preserve"> in higher quality models, and enabled greater focus on the modelling phase and evaluation of the results</w:t>
       </w:r>
       <w:r>
         <w:rPr>
@@ -7355,28 +7859,48 @@
         <w:rPr>
           <w:lang w:val="en-AU" w:bidi="ar-SA"/>
         </w:rPr>
-        <w:t>The data exploration report highlighted the relationships and notable aspects of certain attributes, demonstrating the relevance of all attributes, which were eventually all included in the final model. In line with the cyclical nature of CRISP-DM, it may be worthwhile to return to the data selection phase to determine how different combinations of attributes perform in various models. Additionally, transforming categorical variables into binary variables in the data preparation stage was essential for the modelling.</w:t>
-      </w:r>
-    </w:p>
-    <w:p>
-      <w:pPr>
-        <w:rPr>
-          <w:lang w:val="en-AU" w:bidi="ar-SA"/>
-        </w:rPr>
-      </w:pPr>
-    </w:p>
-    <w:p>
-      <w:pPr>
-        <w:rPr>
-          <w:lang w:val="en-AU" w:bidi="ar-SA"/>
-        </w:rPr>
-      </w:pPr>
+        <w:t xml:space="preserve">The data exploration report highlighted the relationships and notable aspects of certain attributes, demonstrating the relevance of all attributes, which were eventually all included in the final model. In line with the cyclical nature of CRISP-DM, it may be worthwhile to return to the data selection phase to determine how different combinations of attributes perform in </w:t>
+      </w:r>
       <w:r>
         <w:rPr>
           <w:lang w:val="en-AU" w:bidi="ar-SA"/>
         </w:rPr>
         <w:lastRenderedPageBreak/>
-        <w:t>However, in future stages of this project, metrics in addition to accuracy will be considered in the modelling phase in order to provide a more informative perspective of the models and allow for greater alignment with the business objectives.</w:t>
+        <w:t>various models. Additionally, transforming categorical variables into binary variables in the data preparation stage was essential for the modelling.</w:t>
+      </w:r>
+    </w:p>
+    <w:p>
+      <w:pPr>
+        <w:rPr>
+          <w:lang w:val="en-AU" w:bidi="ar-SA"/>
+        </w:rPr>
+      </w:pPr>
+    </w:p>
+    <w:p>
+      <w:pPr>
+        <w:rPr>
+          <w:lang w:val="en-AU" w:bidi="ar-SA"/>
+        </w:rPr>
+      </w:pPr>
+      <w:r>
+        <w:rPr>
+          <w:lang w:val="en-AU" w:bidi="ar-SA"/>
+        </w:rPr>
+        <w:t xml:space="preserve">However, in future stages of this project, metrics in addition to accuracy will be considered in the modelling phase </w:t>
+      </w:r>
+      <w:proofErr w:type="gramStart"/>
+      <w:r>
+        <w:rPr>
+          <w:lang w:val="en-AU" w:bidi="ar-SA"/>
+        </w:rPr>
+        <w:t>in order to</w:t>
+      </w:r>
+      <w:proofErr w:type="gramEnd"/>
+      <w:r>
+        <w:rPr>
+          <w:lang w:val="en-AU" w:bidi="ar-SA"/>
+        </w:rPr>
+        <w:t xml:space="preserve"> provide a more informative perspective of the models and allow for greater alignment with the business objectives.</w:t>
       </w:r>
     </w:p>
     <w:p>
@@ -7422,7 +7946,49 @@
         <w:rPr>
           <w:lang w:val="en-AU" w:bidi="ar-SA"/>
         </w:rPr>
-        <w:t xml:space="preserve">Our model is ready to be implemented in a number of specially selected Pokemon trainers’ upgradable Pokedexes, though </w:t>
+        <w:t xml:space="preserve">Our model is ready to be implemented in </w:t>
+      </w:r>
+      <w:proofErr w:type="gramStart"/>
+      <w:r>
+        <w:rPr>
+          <w:lang w:val="en-AU" w:bidi="ar-SA"/>
+        </w:rPr>
+        <w:t>a number of</w:t>
+      </w:r>
+      <w:proofErr w:type="gramEnd"/>
+      <w:r>
+        <w:rPr>
+          <w:lang w:val="en-AU" w:bidi="ar-SA"/>
+        </w:rPr>
+        <w:t xml:space="preserve"> specially selected </w:t>
+      </w:r>
+      <w:proofErr w:type="spellStart"/>
+      <w:r>
+        <w:rPr>
+          <w:lang w:val="en-AU" w:bidi="ar-SA"/>
+        </w:rPr>
+        <w:t>Pokemon</w:t>
+      </w:r>
+      <w:proofErr w:type="spellEnd"/>
+      <w:r>
+        <w:rPr>
+          <w:lang w:val="en-AU" w:bidi="ar-SA"/>
+        </w:rPr>
+        <w:t xml:space="preserve"> trainers’ upgradable </w:t>
+      </w:r>
+      <w:proofErr w:type="spellStart"/>
+      <w:r>
+        <w:rPr>
+          <w:lang w:val="en-AU" w:bidi="ar-SA"/>
+        </w:rPr>
+        <w:t>Pokedexes</w:t>
+      </w:r>
+      <w:proofErr w:type="spellEnd"/>
+      <w:r>
+        <w:rPr>
+          <w:lang w:val="en-AU" w:bidi="ar-SA"/>
+        </w:rPr>
+        <w:t xml:space="preserve">, though </w:t>
       </w:r>
       <w:r>
         <w:rPr>
@@ -7490,7 +8056,21 @@
         <w:rPr>
           <w:lang w:val="en-AU" w:bidi="ar-SA"/>
         </w:rPr>
-        <w:t>logistic regression model, however, will continue to train our model as new data is collected in order to further improve accuracy and predictive power.</w:t>
+        <w:t xml:space="preserve">logistic regression model, however, will continue to train our model as new data is collected </w:t>
+      </w:r>
+      <w:proofErr w:type="gramStart"/>
+      <w:r>
+        <w:rPr>
+          <w:lang w:val="en-AU" w:bidi="ar-SA"/>
+        </w:rPr>
+        <w:t>in order to</w:t>
+      </w:r>
+      <w:proofErr w:type="gramEnd"/>
+      <w:r>
+        <w:rPr>
+          <w:lang w:val="en-AU" w:bidi="ar-SA"/>
+        </w:rPr>
+        <w:t xml:space="preserve"> further improve accuracy and predictive power.</w:t>
       </w:r>
       <w:r>
         <w:rPr>
@@ -7502,7 +8082,35 @@
         <w:rPr>
           <w:lang w:val="en-AU" w:bidi="ar-SA"/>
         </w:rPr>
-        <w:t>the type of an unknown attacking Pokemon could be critical in determining strategy and protecting the trainer and the defensive Pokemon.</w:t>
+        <w:t xml:space="preserve">the type of an unknown attacking </w:t>
+      </w:r>
+      <w:proofErr w:type="spellStart"/>
+      <w:r>
+        <w:rPr>
+          <w:lang w:val="en-AU" w:bidi="ar-SA"/>
+        </w:rPr>
+        <w:t>Pokemon</w:t>
+      </w:r>
+      <w:proofErr w:type="spellEnd"/>
+      <w:r>
+        <w:rPr>
+          <w:lang w:val="en-AU" w:bidi="ar-SA"/>
+        </w:rPr>
+        <w:t xml:space="preserve"> could be critical in determining strategy and protecting the trainer and the defensive </w:t>
+      </w:r>
+      <w:proofErr w:type="spellStart"/>
+      <w:r>
+        <w:rPr>
+          <w:lang w:val="en-AU" w:bidi="ar-SA"/>
+        </w:rPr>
+        <w:t>Pokemon</w:t>
+      </w:r>
+      <w:proofErr w:type="spellEnd"/>
+      <w:r>
+        <w:rPr>
+          <w:lang w:val="en-AU" w:bidi="ar-SA"/>
+        </w:rPr>
+        <w:t>.</w:t>
       </w:r>
     </w:p>
     <w:p>
@@ -7552,7 +8160,49 @@
         <w:rPr>
           <w:lang w:val="en-AU" w:bidi="ar-SA"/>
         </w:rPr>
-        <w:t xml:space="preserve">extending the model to being able to identify a Pokemon’s secondary type and whether or not it is potentially a legendary Pokemon. These were not implemented due to time constraints – </w:t>
+        <w:t xml:space="preserve">extending the model to being able to identify a </w:t>
+      </w:r>
+      <w:proofErr w:type="spellStart"/>
+      <w:r>
+        <w:rPr>
+          <w:lang w:val="en-AU" w:bidi="ar-SA"/>
+        </w:rPr>
+        <w:t>Pokemon’s</w:t>
+      </w:r>
+      <w:proofErr w:type="spellEnd"/>
+      <w:r>
+        <w:rPr>
+          <w:lang w:val="en-AU" w:bidi="ar-SA"/>
+        </w:rPr>
+        <w:t xml:space="preserve"> secondary type and </w:t>
+      </w:r>
+      <w:proofErr w:type="gramStart"/>
+      <w:r>
+        <w:rPr>
+          <w:lang w:val="en-AU" w:bidi="ar-SA"/>
+        </w:rPr>
+        <w:t>whether or not</w:t>
+      </w:r>
+      <w:proofErr w:type="gramEnd"/>
+      <w:r>
+        <w:rPr>
+          <w:lang w:val="en-AU" w:bidi="ar-SA"/>
+        </w:rPr>
+        <w:t xml:space="preserve"> it is potentially a legendary </w:t>
+      </w:r>
+      <w:proofErr w:type="spellStart"/>
+      <w:r>
+        <w:rPr>
+          <w:lang w:val="en-AU" w:bidi="ar-SA"/>
+        </w:rPr>
+        <w:t>Pokemon</w:t>
+      </w:r>
+      <w:proofErr w:type="spellEnd"/>
+      <w:r>
+        <w:rPr>
+          <w:lang w:val="en-AU" w:bidi="ar-SA"/>
+        </w:rPr>
+        <w:t xml:space="preserve">. These were not implemented due to time constraints – </w:t>
       </w:r>
       <w:r>
         <w:rPr>
@@ -7588,13 +8238,41 @@
         <w:rPr>
           <w:lang w:val="en-AU" w:bidi="ar-SA"/>
         </w:rPr>
-        <w:t xml:space="preserve"> model to identify a Pokemon’s primary type was considered of greater importance</w:t>
-      </w:r>
-      <w:r>
-        <w:rPr>
-          <w:lang w:val="en-AU" w:bidi="ar-SA"/>
-        </w:rPr>
-        <w:t xml:space="preserve"> in order to be able to readily deploy this as a deliverable</w:t>
+        <w:t xml:space="preserve"> model to identify a </w:t>
+      </w:r>
+      <w:proofErr w:type="spellStart"/>
+      <w:r>
+        <w:rPr>
+          <w:lang w:val="en-AU" w:bidi="ar-SA"/>
+        </w:rPr>
+        <w:t>Pokemon’s</w:t>
+      </w:r>
+      <w:proofErr w:type="spellEnd"/>
+      <w:r>
+        <w:rPr>
+          <w:lang w:val="en-AU" w:bidi="ar-SA"/>
+        </w:rPr>
+        <w:t xml:space="preserve"> primary type was considered of greater importance</w:t>
+      </w:r>
+      <w:r>
+        <w:rPr>
+          <w:lang w:val="en-AU" w:bidi="ar-SA"/>
+        </w:rPr>
+        <w:t xml:space="preserve"> </w:t>
+      </w:r>
+      <w:proofErr w:type="gramStart"/>
+      <w:r>
+        <w:rPr>
+          <w:lang w:val="en-AU" w:bidi="ar-SA"/>
+        </w:rPr>
+        <w:t>in order to</w:t>
+      </w:r>
+      <w:proofErr w:type="gramEnd"/>
+      <w:r>
+        <w:rPr>
+          <w:lang w:val="en-AU" w:bidi="ar-SA"/>
+        </w:rPr>
+        <w:t xml:space="preserve"> be able to readily deploy this as a deliverable</w:t>
       </w:r>
       <w:r>
         <w:rPr>
@@ -7606,15 +8284,7 @@
         <w:rPr>
           <w:lang w:val="en-AU" w:bidi="ar-SA"/>
         </w:rPr>
-        <w:t xml:space="preserve"> the latter models and incorporate additional data that will be collected as the initial model is d</w:t>
-      </w:r>
-      <w:bookmarkStart w:id="0" w:name="_GoBack"/>
-      <w:bookmarkEnd w:id="0"/>
-      <w:r>
-        <w:rPr>
-          <w:lang w:val="en-AU" w:bidi="ar-SA"/>
-        </w:rPr>
-        <w:t>eployed.</w:t>
+        <w:t xml:space="preserve"> the latter models and incorporate additional data that will be collected as the initial model is deployed.</w:t>
       </w:r>
     </w:p>
     <w:sectPr>
@@ -7628,7 +8298,7 @@
 </file>
 
 <file path=word/endnotes.xml><?xml version="1.0" encoding="utf-8"?>
-<w:endnotes xmlns:wpc="http://schemas.microsoft.com/office/word/2010/wordprocessingCanvas" xmlns:mc="http://schemas.openxmlformats.org/markup-compatibility/2006" xmlns:o="urn:schemas-microsoft-com:office:office" xmlns:r="http://schemas.openxmlformats.org/officeDocument/2006/relationships" xmlns:m="http://schemas.openxmlformats.org/officeDocument/2006/math" xmlns:v="urn:schemas-microsoft-com:vml" xmlns:wp14="http://schemas.microsoft.com/office/word/2010/wordprocessingDrawing" xmlns:wp="http://schemas.openxmlformats.org/drawingml/2006/wordprocessingDrawing" xmlns:w10="urn:schemas-microsoft-com:office:word" xmlns:w="http://schemas.openxmlformats.org/wordprocessingml/2006/main" xmlns:w14="http://schemas.microsoft.com/office/word/2010/wordml" xmlns:w15="http://schemas.microsoft.com/office/word/2012/wordml" xmlns:wpg="http://schemas.microsoft.com/office/word/2010/wordprocessingGroup" xmlns:wpi="http://schemas.microsoft.com/office/word/2010/wordprocessingInk" xmlns:wne="http://schemas.microsoft.com/office/word/2006/wordml" xmlns:wps="http://schemas.microsoft.com/office/word/2010/wordprocessingShape" mc:Ignorable="w14 w15 wp14">
+<w:endnotes xmlns:wpc="http://schemas.microsoft.com/office/word/2010/wordprocessingCanvas" xmlns:mo="http://schemas.microsoft.com/office/mac/office/2008/main" xmlns:mc="http://schemas.openxmlformats.org/markup-compatibility/2006" xmlns:mv="urn:schemas-microsoft-com:mac:vml" xmlns:o="urn:schemas-microsoft-com:office:office" xmlns:r="http://schemas.openxmlformats.org/officeDocument/2006/relationships" xmlns:m="http://schemas.openxmlformats.org/officeDocument/2006/math" xmlns:v="urn:schemas-microsoft-com:vml" xmlns:wp14="http://schemas.microsoft.com/office/word/2010/wordprocessingDrawing" xmlns:wp="http://schemas.openxmlformats.org/drawingml/2006/wordprocessingDrawing" xmlns:w10="urn:schemas-microsoft-com:office:word" xmlns:w="http://schemas.openxmlformats.org/wordprocessingml/2006/main" xmlns:w14="http://schemas.microsoft.com/office/word/2010/wordml" xmlns:w15="http://schemas.microsoft.com/office/word/2012/wordml" xmlns:wpg="http://schemas.microsoft.com/office/word/2010/wordprocessingGroup" xmlns:wpi="http://schemas.microsoft.com/office/word/2010/wordprocessingInk" xmlns:wne="http://schemas.microsoft.com/office/word/2006/wordml" xmlns:wps="http://schemas.microsoft.com/office/word/2010/wordprocessingShape" mc:Ignorable="w14 w15 wp14">
   <w:endnote w:type="separator" w:id="-1">
     <w:p>
       <w:r>
@@ -7647,7 +8317,7 @@
 </file>
 
 <file path=word/footnotes.xml><?xml version="1.0" encoding="utf-8"?>
-<w:footnotes xmlns:wpc="http://schemas.microsoft.com/office/word/2010/wordprocessingCanvas" xmlns:mc="http://schemas.openxmlformats.org/markup-compatibility/2006" xmlns:o="urn:schemas-microsoft-com:office:office" xmlns:r="http://schemas.openxmlformats.org/officeDocument/2006/relationships" xmlns:m="http://schemas.openxmlformats.org/officeDocument/2006/math" xmlns:v="urn:schemas-microsoft-com:vml" xmlns:wp14="http://schemas.microsoft.com/office/word/2010/wordprocessingDrawing" xmlns:wp="http://schemas.openxmlformats.org/drawingml/2006/wordprocessingDrawing" xmlns:w10="urn:schemas-microsoft-com:office:word" xmlns:w="http://schemas.openxmlformats.org/wordprocessingml/2006/main" xmlns:w14="http://schemas.microsoft.com/office/word/2010/wordml" xmlns:w15="http://schemas.microsoft.com/office/word/2012/wordml" xmlns:wpg="http://schemas.microsoft.com/office/word/2010/wordprocessingGroup" xmlns:wpi="http://schemas.microsoft.com/office/word/2010/wordprocessingInk" xmlns:wne="http://schemas.microsoft.com/office/word/2006/wordml" xmlns:wps="http://schemas.microsoft.com/office/word/2010/wordprocessingShape" mc:Ignorable="w14 w15 wp14">
+<w:footnotes xmlns:wpc="http://schemas.microsoft.com/office/word/2010/wordprocessingCanvas" xmlns:mo="http://schemas.microsoft.com/office/mac/office/2008/main" xmlns:mc="http://schemas.openxmlformats.org/markup-compatibility/2006" xmlns:mv="urn:schemas-microsoft-com:mac:vml" xmlns:o="urn:schemas-microsoft-com:office:office" xmlns:r="http://schemas.openxmlformats.org/officeDocument/2006/relationships" xmlns:m="http://schemas.openxmlformats.org/officeDocument/2006/math" xmlns:v="urn:schemas-microsoft-com:vml" xmlns:wp14="http://schemas.microsoft.com/office/word/2010/wordprocessingDrawing" xmlns:wp="http://schemas.openxmlformats.org/drawingml/2006/wordprocessingDrawing" xmlns:w10="urn:schemas-microsoft-com:office:word" xmlns:w="http://schemas.openxmlformats.org/wordprocessingml/2006/main" xmlns:w14="http://schemas.microsoft.com/office/word/2010/wordml" xmlns:w15="http://schemas.microsoft.com/office/word/2012/wordml" xmlns:wpg="http://schemas.microsoft.com/office/word/2010/wordprocessingGroup" xmlns:wpi="http://schemas.microsoft.com/office/word/2010/wordprocessingInk" xmlns:wne="http://schemas.microsoft.com/office/word/2006/wordml" xmlns:wps="http://schemas.microsoft.com/office/word/2010/wordprocessingShape" mc:Ignorable="w14 w15 wp14">
   <w:footnote w:type="separator" w:id="-1">
     <w:p>
       <w:r>
@@ -7666,8 +8336,8 @@
 </file>
 
 <file path=word/numbering.xml><?xml version="1.0" encoding="utf-8"?>
-<w:numbering xmlns:wpc="http://schemas.microsoft.com/office/word/2010/wordprocessingCanvas" xmlns:mc="http://schemas.openxmlformats.org/markup-compatibility/2006" xmlns:o="urn:schemas-microsoft-com:office:office" xmlns:r="http://schemas.openxmlformats.org/officeDocument/2006/relationships" xmlns:m="http://schemas.openxmlformats.org/officeDocument/2006/math" xmlns:v="urn:schemas-microsoft-com:vml" xmlns:wp14="http://schemas.microsoft.com/office/word/2010/wordprocessingDrawing" xmlns:wp="http://schemas.openxmlformats.org/drawingml/2006/wordprocessingDrawing" xmlns:w10="urn:schemas-microsoft-com:office:word" xmlns:w="http://schemas.openxmlformats.org/wordprocessingml/2006/main" xmlns:w14="http://schemas.microsoft.com/office/word/2010/wordml" xmlns:w15="http://schemas.microsoft.com/office/word/2012/wordml" xmlns:wpg="http://schemas.microsoft.com/office/word/2010/wordprocessingGroup" xmlns:wpi="http://schemas.microsoft.com/office/word/2010/wordprocessingInk" xmlns:wne="http://schemas.microsoft.com/office/word/2006/wordml" xmlns:wps="http://schemas.microsoft.com/office/word/2010/wordprocessingShape" mc:Ignorable="w14 w15 wp14">
-  <w:abstractNum w:abstractNumId="0" w15:restartNumberingAfterBreak="0">
+<w:numbering xmlns:wpc="http://schemas.microsoft.com/office/word/2010/wordprocessingCanvas" xmlns:mo="http://schemas.microsoft.com/office/mac/office/2008/main" xmlns:mc="http://schemas.openxmlformats.org/markup-compatibility/2006" xmlns:mv="urn:schemas-microsoft-com:mac:vml" xmlns:o="urn:schemas-microsoft-com:office:office" xmlns:r="http://schemas.openxmlformats.org/officeDocument/2006/relationships" xmlns:m="http://schemas.openxmlformats.org/officeDocument/2006/math" xmlns:v="urn:schemas-microsoft-com:vml" xmlns:wp14="http://schemas.microsoft.com/office/word/2010/wordprocessingDrawing" xmlns:wp="http://schemas.openxmlformats.org/drawingml/2006/wordprocessingDrawing" xmlns:w10="urn:schemas-microsoft-com:office:word" xmlns:w="http://schemas.openxmlformats.org/wordprocessingml/2006/main" xmlns:w14="http://schemas.microsoft.com/office/word/2010/wordml" xmlns:w15="http://schemas.microsoft.com/office/word/2012/wordml" xmlns:wpg="http://schemas.microsoft.com/office/word/2010/wordprocessingGroup" xmlns:wpi="http://schemas.microsoft.com/office/word/2010/wordprocessingInk" xmlns:wne="http://schemas.microsoft.com/office/word/2006/wordml" xmlns:wps="http://schemas.microsoft.com/office/word/2010/wordprocessingShape" mc:Ignorable="w14 w15 wp14">
+  <w:abstractNum w:abstractNumId="0">
     <w:nsid w:val="0FCC2B3D"/>
     <w:multiLevelType w:val="hybridMultilevel"/>
     <w:tmpl w:val="F18C1D78"/>
@@ -7780,7 +8450,7 @@
       </w:rPr>
     </w:lvl>
   </w:abstractNum>
-  <w:abstractNum w:abstractNumId="1" w15:restartNumberingAfterBreak="0">
+  <w:abstractNum w:abstractNumId="1">
     <w:nsid w:val="1AFE2673"/>
     <w:multiLevelType w:val="hybridMultilevel"/>
     <w:tmpl w:val="8F1CCE5E"/>
@@ -7866,7 +8536,7 @@
       </w:pPr>
     </w:lvl>
   </w:abstractNum>
-  <w:abstractNum w:abstractNumId="2" w15:restartNumberingAfterBreak="0">
+  <w:abstractNum w:abstractNumId="2">
     <w:nsid w:val="26C34001"/>
     <w:multiLevelType w:val="hybridMultilevel"/>
     <w:tmpl w:val="F2728E98"/>
@@ -7956,7 +8626,7 @@
       </w:pPr>
     </w:lvl>
   </w:abstractNum>
-  <w:abstractNum w:abstractNumId="3" w15:restartNumberingAfterBreak="0">
+  <w:abstractNum w:abstractNumId="3">
     <w:nsid w:val="286A17DE"/>
     <w:multiLevelType w:val="hybridMultilevel"/>
     <w:tmpl w:val="31700716"/>
@@ -8068,7 +8738,7 @@
       </w:rPr>
     </w:lvl>
   </w:abstractNum>
-  <w:abstractNum w:abstractNumId="4" w15:restartNumberingAfterBreak="0">
+  <w:abstractNum w:abstractNumId="4">
     <w:nsid w:val="295B40CB"/>
     <w:multiLevelType w:val="hybridMultilevel"/>
     <w:tmpl w:val="117ADCA6"/>
@@ -8181,7 +8851,7 @@
       </w:rPr>
     </w:lvl>
   </w:abstractNum>
-  <w:abstractNum w:abstractNumId="5" w15:restartNumberingAfterBreak="0">
+  <w:abstractNum w:abstractNumId="5">
     <w:nsid w:val="2981685C"/>
     <w:multiLevelType w:val="hybridMultilevel"/>
     <w:tmpl w:val="48682484"/>
@@ -8294,7 +8964,7 @@
       </w:rPr>
     </w:lvl>
   </w:abstractNum>
-  <w:abstractNum w:abstractNumId="6" w15:restartNumberingAfterBreak="0">
+  <w:abstractNum w:abstractNumId="6">
     <w:nsid w:val="64FD0F65"/>
     <w:multiLevelType w:val="hybridMultilevel"/>
     <w:tmpl w:val="7C2C3B56"/>
@@ -8407,7 +9077,7 @@
       </w:rPr>
     </w:lvl>
   </w:abstractNum>
-  <w:abstractNum w:abstractNumId="7" w15:restartNumberingAfterBreak="0">
+  <w:abstractNum w:abstractNumId="7">
     <w:nsid w:val="773B5FCB"/>
     <w:multiLevelType w:val="hybridMultilevel"/>
     <w:tmpl w:val="6450E37E"/>
@@ -8520,7 +9190,7 @@
       </w:rPr>
     </w:lvl>
   </w:abstractNum>
-  <w:abstractNum w:abstractNumId="8" w15:restartNumberingAfterBreak="0">
+  <w:abstractNum w:abstractNumId="8">
     <w:nsid w:val="7E1E1B97"/>
     <w:multiLevelType w:val="hybridMultilevel"/>
     <w:tmpl w:val="67F8F2F6"/>
@@ -8676,7 +9346,7 @@
     </w:rPrDefault>
     <w:pPrDefault/>
   </w:docDefaults>
-  <w:latentStyles w:defLockedState="0" w:defUIPriority="99" w:defSemiHidden="0" w:defUnhideWhenUsed="0" w:defQFormat="0" w:count="371">
+  <w:latentStyles w:defLockedState="0" w:defUIPriority="99" w:defSemiHidden="0" w:defUnhideWhenUsed="0" w:defQFormat="0" w:count="382">
     <w:lsdException w:name="Normal" w:uiPriority="0" w:qFormat="1"/>
     <w:lsdException w:name="heading 1" w:uiPriority="9" w:qFormat="1"/>
     <w:lsdException w:name="heading 2" w:semiHidden="1" w:uiPriority="9" w:unhideWhenUsed="1" w:qFormat="1"/>
@@ -8782,7 +9452,6 @@
     <w:lsdException w:name="HTML Sample" w:semiHidden="1" w:unhideWhenUsed="1"/>
     <w:lsdException w:name="HTML Typewriter" w:semiHidden="1" w:unhideWhenUsed="1"/>
     <w:lsdException w:name="HTML Variable" w:semiHidden="1" w:unhideWhenUsed="1"/>
-    <w:lsdException w:name="Normal Table" w:semiHidden="1" w:unhideWhenUsed="1"/>
     <w:lsdException w:name="annotation subject" w:semiHidden="1" w:unhideWhenUsed="1"/>
     <w:lsdException w:name="No List" w:semiHidden="1" w:unhideWhenUsed="1"/>
     <w:lsdException w:name="Outline List 1" w:semiHidden="1" w:unhideWhenUsed="1"/>
@@ -8828,11 +9497,9 @@
     <w:lsdException w:name="Table Subtle 1" w:semiHidden="1" w:unhideWhenUsed="1"/>
     <w:lsdException w:name="Table Subtle 2" w:semiHidden="1" w:unhideWhenUsed="1"/>
     <w:lsdException w:name="Table Web 1" w:semiHidden="1" w:unhideWhenUsed="1"/>
-    <w:lsdException w:name="Table Web 2" w:semiHidden="1" w:unhideWhenUsed="1"/>
     <w:lsdException w:name="Table Web 3" w:semiHidden="1" w:unhideWhenUsed="1"/>
     <w:lsdException w:name="Balloon Text" w:semiHidden="1" w:unhideWhenUsed="1"/>
     <w:lsdException w:name="Table Grid" w:uiPriority="39"/>
-    <w:lsdException w:name="Table Theme" w:semiHidden="1" w:unhideWhenUsed="1"/>
     <w:lsdException w:name="Placeholder Text" w:semiHidden="1"/>
     <w:lsdException w:name="No Spacing" w:uiPriority="1" w:qFormat="1"/>
     <w:lsdException w:name="Light Shading" w:uiPriority="60"/>
@@ -9048,6 +9715,8 @@
     <w:lsdException w:name="List Table 5 Dark Accent 6" w:uiPriority="50"/>
     <w:lsdException w:name="List Table 6 Colorful Accent 6" w:uiPriority="51"/>
     <w:lsdException w:name="List Table 7 Colorful Accent 6" w:uiPriority="52"/>
+    <w:lsdException w:name="Mention" w:semiHidden="1" w:unhideWhenUsed="1"/>
+    <w:lsdException w:name="Smart Hyperlink" w:semiHidden="1" w:unhideWhenUsed="1"/>
   </w:latentStyles>
   <w:style w:type="paragraph" w:default="1" w:styleId="Normal">
     <w:name w:val="Normal"/>
@@ -9177,6 +9846,7 @@
     <w:uiPriority w:val="39"/>
     <w:rsid w:val="008F061C"/>
     <w:tblPr>
+      <w:tblInd w:w="0" w:type="dxa"/>
       <w:tblBorders>
         <w:top w:val="single" w:sz="4" w:space="0" w:color="auto"/>
         <w:left w:val="single" w:sz="4" w:space="0" w:color="auto"/>
@@ -9185,6 +9855,12 @@
         <w:insideH w:val="single" w:sz="4" w:space="0" w:color="auto"/>
         <w:insideV w:val="single" w:sz="4" w:space="0" w:color="auto"/>
       </w:tblBorders>
+      <w:tblCellMar>
+        <w:top w:w="0" w:type="dxa"/>
+        <w:left w:w="108" w:type="dxa"/>
+        <w:bottom w:w="0" w:type="dxa"/>
+        <w:right w:w="108" w:type="dxa"/>
+      </w:tblCellMar>
     </w:tblPr>
   </w:style>
   <w:style w:type="paragraph" w:styleId="Header">

</xml_diff>